<commit_message>
Changed Application template.docx just so no manual edits to it are needed anymore - all customization is done via the script. Added extraction of participant year from birthdate for payment info. Created base for payBySquare generation.
</commit_message>
<xml_diff>
--- a/Application template.docx
+++ b/Application template.docx
@@ -78,7 +78,23 @@
           <w:szCs w:val="20"/>
           <w:lang w:val="sk-SK"/>
         </w:rPr>
-        <w:t>Záväzne prihlasujem svoje dieťa ako účastníka na letný skautský tábor</w:t>
+        <w:t xml:space="preserve">Záväzne prihlasujem svoje dieťa ako účastníka na letný </w:t>
+      </w:r>
+      <w:r>
+        <w:rPr>
+          <w:sz w:val="20"/>
+          <w:szCs w:val="20"/>
+          <w:lang w:val="sk-SK"/>
+        </w:rPr>
+        <w:t>skautský tábor</w:t>
+      </w:r>
+      <w:r>
+        <w:rPr>
+          <w:sz w:val="20"/>
+          <w:szCs w:val="20"/>
+          <w:lang w:val="sk-SK"/>
+        </w:rPr>
+        <w:t>, ktorý organizuje:</w:t>
       </w:r>
       <w:r>
         <w:rPr>
@@ -88,37 +104,21 @@
         </w:rPr>
         <w:t xml:space="preserve"> </w:t>
       </w:r>
-      <w:commentRangeStart w:id="0"/>
-      <w:r>
-        <w:rPr>
-          <w:b/>
-          <w:bCs/>
-          <w:i/>
-          <w:iCs/>
-          <w:sz w:val="20"/>
-          <w:szCs w:val="20"/>
-          <w:lang w:val="sk-SK"/>
-        </w:rPr>
-        <w:t>(manuálne doplňte názov zboru</w:t>
-      </w:r>
-      <w:commentRangeEnd w:id="0"/>
-      <w:r>
-        <w:rPr>
-          <w:rStyle w:val="Odkaznakomentr"/>
-        </w:rPr>
-        <w:commentReference w:id="0"/>
-      </w:r>
-      <w:r>
-        <w:rPr>
-          <w:b/>
-          <w:bCs/>
-          <w:i/>
-          <w:iCs/>
-          <w:sz w:val="20"/>
-          <w:szCs w:val="20"/>
-          <w:lang w:val="sk-SK"/>
-        </w:rPr>
-        <w:t>)</w:t>
+      <w:r>
+        <w:rPr>
+          <w:sz w:val="20"/>
+          <w:szCs w:val="20"/>
+          <w:lang w:val="sk-SK"/>
+        </w:rPr>
+        <w:t>{{Názov zboru}</w:t>
+      </w:r>
+      <w:r>
+        <w:rPr>
+          <w:sz w:val="20"/>
+          <w:szCs w:val="20"/>
+          <w:lang w:val="sk-SK"/>
+        </w:rPr>
+        <w:t>}</w:t>
       </w:r>
       <w:r>
         <w:rPr>
@@ -599,7 +599,7 @@
           <w:vertAlign w:val="superscript"/>
           <w:lang w:val="sk-SK"/>
         </w:rPr>
-        <w:footnoteReference w:id="2"/>
+        <w:t xml:space="preserve"> </w:t>
       </w:r>
       <w:r>
         <w:rPr>
@@ -608,15 +608,16 @@
           <w:szCs w:val="24"/>
           <w:lang w:val="sk-SK"/>
         </w:rPr>
-        <w:t xml:space="preserve"> </w:t>
-      </w:r>
-      <w:r>
-        <w:rPr>
+        <w:t>{{</w:t>
+      </w:r>
+      <w:r>
+        <w:rPr>
+          <w:b/>
           <w:sz w:val="24"/>
           <w:szCs w:val="24"/>
           <w:lang w:val="sk-SK"/>
         </w:rPr>
-        <w:t xml:space="preserve">……….......... </w:t>
+        <w:t>Účastnícky poplatok</w:t>
       </w:r>
       <w:r>
         <w:rPr>
@@ -625,7 +626,16 @@
           <w:szCs w:val="24"/>
           <w:lang w:val="sk-SK"/>
         </w:rPr>
-        <w:t>uhrádzam</w:t>
+        <w:t>}} u</w:t>
+      </w:r>
+      <w:r>
+        <w:rPr>
+          <w:b/>
+          <w:sz w:val="24"/>
+          <w:szCs w:val="24"/>
+          <w:lang w:val="sk-SK"/>
+        </w:rPr>
+        <w:t>hrádzam</w:t>
       </w:r>
     </w:p>
     <w:p>
@@ -638,75 +648,13 @@
         <w:rPr>
           <w:lang w:val="sk-SK"/>
         </w:rPr>
-      </w:pPr>
-      <w:r>
-        <w:rPr>
-          <w:lang w:val="sk-SK"/>
-        </w:rPr>
-        <w:t xml:space="preserve">bankovým prevodom na číslo účtu </w:t>
-      </w:r>
-      <w:r>
-        <w:rPr>
-          <w:lang w:val="sk-SK"/>
-        </w:rPr>
-        <w:t>zboru</w:t>
-      </w:r>
-      <w:r>
-        <w:rPr>
-          <w:lang w:val="sk-SK"/>
-        </w:rPr>
-        <w:br/>
-      </w:r>
-      <w:r>
-        <w:rPr>
-          <w:lang w:val="sk-SK"/>
-        </w:rPr>
-        <w:tab/>
-      </w:r>
-      <w:commentRangeStart w:id="1"/>
-      <w:r>
-        <w:rPr>
-          <w:b/>
-          <w:bCs/>
-          <w:i/>
-          <w:iCs/>
-          <w:sz w:val="20"/>
-          <w:szCs w:val="20"/>
-          <w:lang w:val="sk-SK"/>
-        </w:rPr>
-        <w:t xml:space="preserve">(manuálne doplňte </w:t>
-      </w:r>
-      <w:r>
-        <w:rPr>
-          <w:b/>
-          <w:bCs/>
-          <w:i/>
-          <w:iCs/>
-          <w:sz w:val="20"/>
-          <w:szCs w:val="20"/>
-          <w:lang w:val="sk-SK"/>
-        </w:rPr>
-        <w:t xml:space="preserve">číslo účtu </w:t>
-      </w:r>
-      <w:r>
-        <w:rPr>
-          <w:b/>
-          <w:bCs/>
-          <w:i/>
-          <w:iCs/>
-          <w:sz w:val="20"/>
-          <w:szCs w:val="20"/>
-          <w:lang w:val="sk-SK"/>
-        </w:rPr>
-        <w:t>zboru)</w:t>
-      </w:r>
-      <w:commentRangeEnd w:id="1"/>
-      <w:r>
-        <w:rPr>
-          <w:rStyle w:val="Odkaznakomentr"/>
-        </w:rPr>
-        <w:commentReference w:id="1"/>
-      </w:r>
+        <w:sectPr>
+          <w:pgSz w:w="11909" w:h="16834"/>
+          <w:pgMar w:top="1440" w:right="1110" w:bottom="1440" w:left="1260" w:header="720" w:footer="720" w:gutter="0"/>
+          <w:pgNumType w:start="1"/>
+          <w:cols w:space="720"/>
+        </w:sectPr>
+      </w:pPr>
     </w:p>
     <w:p>
       <w:pPr>
@@ -715,6 +663,68 @@
           <w:ilvl w:val="0"/>
           <w:numId w:val="3"/>
         </w:numPr>
+        <w:jc w:val="right"/>
+        <w:rPr>
+          <w:lang w:val="sk-SK"/>
+        </w:rPr>
+      </w:pPr>
+      <w:r>
+        <w:rPr>
+          <w:lang w:val="sk-SK"/>
+        </w:rPr>
+        <w:t>B</w:t>
+      </w:r>
+      <w:r>
+        <w:rPr>
+          <w:lang w:val="sk-SK"/>
+        </w:rPr>
+        <w:t>ankovým prevodom na úč</w:t>
+      </w:r>
+      <w:r>
+        <w:rPr>
+          <w:lang w:val="sk-SK"/>
+        </w:rPr>
+        <w:t>e</w:t>
+      </w:r>
+      <w:r>
+        <w:rPr>
+          <w:lang w:val="sk-SK"/>
+        </w:rPr>
+        <w:t>t zboru</w:t>
+      </w:r>
+      <w:r>
+        <w:rPr>
+          <w:lang w:val="sk-SK"/>
+        </w:rPr>
+        <w:t xml:space="preserve">: </w:t>
+      </w:r>
+      <w:r>
+        <w:rPr>
+          <w:lang w:val="sk-SK"/>
+        </w:rPr>
+        <w:t>{{</w:t>
+      </w:r>
+      <w:r>
+        <w:rPr>
+          <w:lang w:val="sk-SK"/>
+        </w:rPr>
+        <w:t>IBAN</w:t>
+      </w:r>
+      <w:r>
+        <w:rPr>
+          <w:lang w:val="en-US"/>
+        </w:rPr>
+        <w:t>}}</w:t>
+      </w:r>
+    </w:p>
+    <w:p>
+      <w:pPr>
+        <w:widowControl w:val="0"/>
+        <w:numPr>
+          <w:ilvl w:val="0"/>
+          <w:numId w:val="3"/>
+        </w:numPr>
+        <w:jc w:val="right"/>
         <w:rPr>
           <w:lang w:val="sk-SK"/>
         </w:rPr>
@@ -750,8 +760,155 @@
           <w:i/>
           <w:lang w:val="sk-SK"/>
         </w:rPr>
-        <w:t xml:space="preserve"> {{Rok}}, Meno Priezvisko účastníka, Rok narodenia účastníka.“</w:t>
-      </w:r>
+        <w:t xml:space="preserve"> {{Rok}}, </w:t>
+      </w:r>
+      <w:r>
+        <w:rPr>
+          <w:b/>
+          <w:i/>
+          <w:lang w:val="sk-SK"/>
+        </w:rPr>
+        <w:t>{{</w:t>
+      </w:r>
+      <w:r>
+        <w:rPr>
+          <w:b/>
+          <w:i/>
+          <w:lang w:val="sk-SK"/>
+        </w:rPr>
+        <w:t>Meno</w:t>
+      </w:r>
+      <w:r>
+        <w:rPr>
+          <w:b/>
+          <w:i/>
+          <w:lang w:val="sk-SK"/>
+        </w:rPr>
+        <w:t>}}</w:t>
+      </w:r>
+      <w:r>
+        <w:rPr>
+          <w:b/>
+          <w:i/>
+          <w:lang w:val="sk-SK"/>
+        </w:rPr>
+        <w:t xml:space="preserve"> </w:t>
+      </w:r>
+      <w:r>
+        <w:rPr>
+          <w:b/>
+          <w:i/>
+          <w:lang w:val="sk-SK"/>
+        </w:rPr>
+        <w:t>{{</w:t>
+      </w:r>
+      <w:r>
+        <w:rPr>
+          <w:b/>
+          <w:i/>
+          <w:lang w:val="sk-SK"/>
+        </w:rPr>
+        <w:t>Priezvisko</w:t>
+      </w:r>
+      <w:r>
+        <w:rPr>
+          <w:b/>
+          <w:i/>
+          <w:lang w:val="sk-SK"/>
+        </w:rPr>
+        <w:t>}}</w:t>
+      </w:r>
+      <w:r>
+        <w:rPr>
+          <w:b/>
+          <w:i/>
+          <w:lang w:val="sk-SK"/>
+        </w:rPr>
+        <w:t xml:space="preserve">, </w:t>
+      </w:r>
+      <w:r>
+        <w:rPr>
+          <w:b/>
+          <w:i/>
+          <w:lang w:val="sk-SK"/>
+        </w:rPr>
+        <w:t>{{</w:t>
+      </w:r>
+      <w:r>
+        <w:rPr>
+          <w:b/>
+          <w:i/>
+          <w:lang w:val="sk-SK"/>
+        </w:rPr>
+        <w:t>Rok narodenia účastníka</w:t>
+      </w:r>
+      <w:r>
+        <w:rPr>
+          <w:b/>
+          <w:i/>
+          <w:lang w:val="sk-SK"/>
+        </w:rPr>
+        <w:t>}}</w:t>
+      </w:r>
+      <w:r>
+        <w:rPr>
+          <w:b/>
+          <w:i/>
+          <w:lang w:val="sk-SK"/>
+        </w:rPr>
+        <w:t>“</w:t>
+      </w:r>
+      <w:r>
+        <w:rPr>
+          <w:b/>
+          <w:i/>
+          <w:lang w:val="sk-SK"/>
+        </w:rPr>
+        <w:br w:type="column"/>
+      </w:r>
+      <w:r>
+        <w:rPr>
+          <w:lang w:val="sk-SK"/>
+        </w:rPr>
+        <w:t>{{</w:t>
+      </w:r>
+      <w:proofErr w:type="spellStart"/>
+      <w:r>
+        <w:rPr>
+          <w:lang w:val="sk-SK"/>
+        </w:rPr>
+        <w:t>payBySquare</w:t>
+      </w:r>
+      <w:proofErr w:type="spellEnd"/>
+      <w:r>
+        <w:rPr>
+          <w:lang w:val="sk-SK"/>
+        </w:rPr>
+        <w:t>}}</w:t>
+      </w:r>
+    </w:p>
+    <w:p>
+      <w:pPr>
+        <w:widowControl w:val="0"/>
+        <w:numPr>
+          <w:ilvl w:val="0"/>
+          <w:numId w:val="3"/>
+        </w:numPr>
+        <w:jc w:val="right"/>
+        <w:rPr>
+          <w:b/>
+          <w:sz w:val="24"/>
+          <w:szCs w:val="24"/>
+          <w:lang w:val="sk-SK"/>
+        </w:rPr>
+        <w:sectPr>
+          <w:type w:val="continuous"/>
+          <w:pgSz w:w="11909" w:h="16834"/>
+          <w:pgMar w:top="1440" w:right="1110" w:bottom="1440" w:left="1260" w:header="720" w:footer="720" w:gutter="0"/>
+          <w:pgNumType w:start="1"/>
+          <w:cols w:num="2" w:space="720"/>
+        </w:sectPr>
+      </w:pPr>
     </w:p>
     <w:p>
       <w:pPr>
@@ -806,11 +963,6 @@
           <w:lang w:val="sk-SK"/>
         </w:rPr>
         <w:tab/>
-      </w:r>
-      <w:r>
-        <w:rPr>
-          <w:lang w:val="sk-SK"/>
-        </w:rPr>
         <w:t>{{Tel. č. - Zákonný zástupca}} - {{Meno a priezvisko - Zákonný zástupca}}</w:t>
       </w:r>
     </w:p>
@@ -935,13 +1087,7 @@
           <w:lang w:val="sk-SK"/>
         </w:rPr>
         <w:tab/>
-        <w:t>{{Číslo či</w:t>
-      </w:r>
-      <w:r>
-        <w:rPr>
-          <w:lang w:val="sk-SK"/>
-        </w:rPr>
-        <w:t>pu ISIC}}</w:t>
+        <w:t>{{Číslo čipu ISIC}}</w:t>
       </w:r>
     </w:p>
     <w:p>
@@ -1076,14 +1222,7 @@
           <w:b/>
           <w:lang w:val="sk-SK"/>
         </w:rPr>
-        <w:t>1</w:t>
-      </w:r>
-      <w:r>
-        <w:rPr>
-          <w:b/>
-          <w:lang w:val="sk-SK"/>
-        </w:rPr>
-        <w:t xml:space="preserve"> deň</w:t>
+        <w:t>1 deň</w:t>
       </w:r>
       <w:r>
         <w:rPr>
@@ -1167,19 +1306,7 @@
         <w:rPr>
           <w:lang w:val="sk-SK"/>
         </w:rPr>
-        <w:t>. Preto ak účastník v tomto kalendár</w:t>
-      </w:r>
-      <w:r>
-        <w:rPr>
-          <w:lang w:val="sk-SK"/>
-        </w:rPr>
-        <w:t>nom roku ešte nemá uhradený ročný príspevok, tak sa zaväzujem ho uhradiť ešte pred začatím tábora. Pre bližšie informácie kontaktujte prosím vodcu oddielu Vášho dieťaťa. Vodcu oddielu odporúčame kontaktovať aj v prípade, že si nie ste istí či ste už príspe</w:t>
-      </w:r>
-      <w:r>
-        <w:rPr>
-          <w:lang w:val="sk-SK"/>
-        </w:rPr>
-        <w:t>vok v tomto roku uhradili alebo nie.</w:t>
+        <w:t>. Preto ak účastník v tomto kalendárnom roku ešte nemá uhradený ročný príspevok, tak sa zaväzujem ho uhradiť ešte pred začatím tábora. Pre bližšie informácie kontaktujte prosím vodcu oddielu Vášho dieťaťa. Vodcu oddielu odporúčame kontaktovať aj v prípade, že si nie ste istí či ste už príspevok v tomto roku uhradili alebo nie.</w:t>
       </w:r>
     </w:p>
     <w:p>
@@ -1210,13 +1337,7 @@
         <w:rPr>
           <w:lang w:val="sk-SK"/>
         </w:rPr>
-        <w:t xml:space="preserve"> bez nároku na vrátenie účastníckeho poplatku. Ďalej súhlasím, že prípadný nevyčerpaný zostatok účastníckeho poplatku môže byť predisponovaný do príjmu z</w:t>
-      </w:r>
-      <w:r>
-        <w:rPr>
-          <w:lang w:val="sk-SK"/>
-        </w:rPr>
-        <w:t xml:space="preserve">boru na rozvoj ďalšej činnosti. </w:t>
+        <w:t xml:space="preserve"> bez nároku na vrátenie účastníckeho poplatku. Ďalej súhlasím, že prípadný nevyčerpaný zostatok účastníckeho poplatku môže byť predisponovaný do príjmu zboru na rozvoj ďalšej činnosti. </w:t>
       </w:r>
     </w:p>
     <w:p>
@@ -1272,14 +1393,7 @@
           <w:b/>
           <w:lang w:val="sk-SK"/>
         </w:rPr>
-        <w:t>mobilný telefón alebo iné elektronické zariadenie, môže mu byť za</w:t>
-      </w:r>
-      <w:r>
-        <w:rPr>
-          <w:b/>
-          <w:lang w:val="sk-SK"/>
-        </w:rPr>
-        <w:t>bavené</w:t>
+        <w:t>mobilný telefón alebo iné elektronické zariadenie, môže mu byť zabavené</w:t>
       </w:r>
       <w:r>
         <w:rPr>
@@ -1365,13 +1479,7 @@
         <w:rPr>
           <w:lang w:val="sk-SK"/>
         </w:rPr>
-        <w:t>Ak táborový zdravotník vyhodnotí zdravotný stav účastník</w:t>
-      </w:r>
-      <w:r>
-        <w:rPr>
-          <w:lang w:val="sk-SK"/>
-        </w:rPr>
-        <w:t xml:space="preserve">a ako nespôsobilý pre jeho ďalší pobyt na tábore (príznaky infekčného ochorenia, vážny úraz…) zabezpečím jeho odvoz domov </w:t>
+        <w:t xml:space="preserve">Ak táborový zdravotník vyhodnotí zdravotný stav účastníka ako nespôsobilý pre jeho ďalší pobyt na tábore (príznaky infekčného ochorenia, vážny úraz…) zabezpečím jeho odvoz domov </w:t>
       </w:r>
       <w:r>
         <w:rPr>
@@ -1396,13 +1504,7 @@
         <w:rPr>
           <w:lang w:val="sk-SK"/>
         </w:rPr>
-        <w:t>V prípade potvrdenia ochorenia COVID-19 u ktoréhokoľvek účastníka alebo organizátora tábora sa tábor ukon</w:t>
-      </w:r>
-      <w:r>
-        <w:rPr>
-          <w:lang w:val="sk-SK"/>
-        </w:rPr>
-        <w:t>čuje a v tomto prípade taktiež zabezpečím odvoz dieťaťa domov, ak platné nariadenia neurčia iný postup.</w:t>
+        <w:t>V prípade potvrdenia ochorenia COVID-19 u ktoréhokoľvek účastníka alebo organizátora tábora sa tábor ukončuje a v tomto prípade taktiež zabezpečím odvoz dieťaťa domov, ak platné nariadenia neurčia iný postup.</w:t>
       </w:r>
     </w:p>
     <w:p>
@@ -1513,16 +1615,7 @@
           <w:szCs w:val="30"/>
           <w:lang w:val="sk-SK"/>
         </w:rPr>
-        <w:t>bezinfe</w:t>
-      </w:r>
-      <w:r>
-        <w:rPr>
-          <w:b/>
-          <w:sz w:val="30"/>
-          <w:szCs w:val="30"/>
-          <w:lang w:val="sk-SK"/>
-        </w:rPr>
-        <w:t>kčnosti</w:t>
+        <w:t>bezinfekčnosti</w:t>
       </w:r>
       <w:proofErr w:type="spellEnd"/>
       <w:r>
@@ -1704,16 +1797,7 @@
           <w:szCs w:val="17"/>
           <w:lang w:val="sk-SK"/>
         </w:rPr>
-        <w:t>..............................................................</w:t>
-      </w:r>
-      <w:r>
-        <w:rPr>
-          <w:color w:val="B7B7B7"/>
-          <w:sz w:val="17"/>
-          <w:szCs w:val="17"/>
-          <w:lang w:val="sk-SK"/>
-        </w:rPr>
-        <w:t>......................................</w:t>
+        <w:t>....................................................................................................</w:t>
       </w:r>
     </w:p>
     <w:p>
@@ -1828,16 +1912,7 @@
           <w:szCs w:val="17"/>
           <w:lang w:val="sk-SK"/>
         </w:rPr>
-        <w:t>neprejavuje a ani v posledných dvoch týždňoch neprejavoval/-a príznaky vírusového infekčného o</w:t>
-      </w:r>
-      <w:r>
-        <w:rPr>
-          <w:b/>
-          <w:sz w:val="17"/>
-          <w:szCs w:val="17"/>
-          <w:lang w:val="sk-SK"/>
-        </w:rPr>
-        <w:t xml:space="preserve">chorenia </w:t>
+        <w:t xml:space="preserve">neprejavuje a ani v posledných dvoch týždňoch neprejavoval/-a príznaky vírusového infekčného ochorenia </w:t>
       </w:r>
       <w:r>
         <w:rPr>
@@ -1886,16 +1961,7 @@
           <w:szCs w:val="17"/>
           <w:lang w:val="sk-SK"/>
         </w:rPr>
-        <w:t>prišli v priebehu posledných dvoch týždňov do styku s osobou ch</w:t>
-      </w:r>
-      <w:r>
-        <w:rPr>
-          <w:b/>
-          <w:sz w:val="17"/>
-          <w:szCs w:val="17"/>
-          <w:lang w:val="sk-SK"/>
-        </w:rPr>
-        <w:t>orou alebo podozrivou z nákazy infekčným ochorením</w:t>
+        <w:t>prišli v priebehu posledných dvoch týždňov do styku s osobou chorou alebo podozrivou z nákazy infekčným ochorením</w:t>
       </w:r>
       <w:r>
         <w:rPr>
@@ -1926,15 +1992,7 @@
           <w:szCs w:val="17"/>
           <w:lang w:val="sk-SK"/>
         </w:rPr>
-        <w:t xml:space="preserve">a že príslušný orgán verejného zdravotníctva ani ošetrujúci lekár menovanej osobe alebo iným </w:t>
-      </w:r>
-      <w:r>
-        <w:rPr>
-          <w:sz w:val="17"/>
-          <w:szCs w:val="17"/>
-          <w:lang w:val="sk-SK"/>
-        </w:rPr>
-        <w:t xml:space="preserve">osobám, ktoré s menovanou osobou žijú spoločne v domácnosti, </w:t>
+        <w:t xml:space="preserve">a že príslušný orgán verejného zdravotníctva ani ošetrujúci lekár menovanej osobe alebo iným osobám, ktoré s menovanou osobou žijú spoločne v domácnosti, </w:t>
       </w:r>
       <w:r>
         <w:rPr>
@@ -2036,15 +2094,7 @@
           <w:szCs w:val="17"/>
           <w:lang w:val="sk-SK"/>
         </w:rPr>
-        <w:t>čk</w:t>
-      </w:r>
-      <w:r>
-        <w:rPr>
-          <w:sz w:val="17"/>
-          <w:szCs w:val="17"/>
-          <w:lang w:val="sk-SK"/>
-        </w:rPr>
-        <w:t>a</w:t>
+        <w:t>čka</w:t>
       </w:r>
       <w:proofErr w:type="spellEnd"/>
       <w:r>
@@ -2092,15 +2142,7 @@
           <w:szCs w:val="17"/>
           <w:lang w:val="sk-SK"/>
         </w:rPr>
-        <w:t>Prehlasujem, že som bol/-a oboznámený/-á s vymedzením osôb s rizikovými faktormi (viď nižšie) a s odporúčaním,</w:t>
-      </w:r>
-      <w:r>
-        <w:rPr>
-          <w:sz w:val="17"/>
-          <w:szCs w:val="17"/>
-          <w:lang w:val="sk-SK"/>
-        </w:rPr>
-        <w:t xml:space="preserve"> aby som zvážil/-a tieto rizikové faktory pri rozhodovaní o účasti na tábore.</w:t>
+        <w:t>Prehlasujem, že som bol/-a oboznámený/-á s vymedzením osôb s rizikovými faktormi (viď nižšie) a s odporúčaním, aby som zvážil/-a tieto rizikové faktory pri rozhodovaní o účasti na tábore.</w:t>
       </w:r>
     </w:p>
     <w:p>
@@ -2178,32 +2220,15 @@
           <w:szCs w:val="17"/>
           <w:lang w:val="sk-SK"/>
         </w:rPr>
-        <w:t>povinný/-á bezodkladne zabezpečiť osobne alebo po</w:t>
-      </w:r>
-      <w:r>
-        <w:rPr>
-          <w:b/>
-          <w:sz w:val="17"/>
-          <w:szCs w:val="17"/>
-          <w:lang w:val="sk-SK"/>
-        </w:rPr>
-        <w:t xml:space="preserve">verenou osobou odvoz menovanej osoby z tábora domov </w:t>
-      </w:r>
-      <w:r>
-        <w:rPr>
-          <w:sz w:val="17"/>
-          <w:szCs w:val="17"/>
-          <w:lang w:val="sk-SK"/>
-        </w:rPr>
-        <w:t>a následne sa riadiť pokynmi príslušného úradu verejného zdravotníctva a ošetrujúceho lekára. V prípade ukončenia tábora som si vedomý/-á, že nemôžem očakávať vrátenie celého účastníckeho poplatku, ale ma</w:t>
-      </w:r>
-      <w:r>
-        <w:rPr>
-          <w:sz w:val="17"/>
-          <w:szCs w:val="17"/>
-          <w:lang w:val="sk-SK"/>
-        </w:rPr>
-        <w:t xml:space="preserve">ximálne doposiaľ nevynaloženej čiastky (čo s ohľadom na fixné náklady tábora nemusí zodpovedať čiastke v pomere za nerealizované dni). </w:t>
+        <w:t xml:space="preserve">povinný/-á bezodkladne zabezpečiť osobne alebo poverenou osobou odvoz menovanej osoby z tábora domov </w:t>
+      </w:r>
+      <w:r>
+        <w:rPr>
+          <w:sz w:val="17"/>
+          <w:szCs w:val="17"/>
+          <w:lang w:val="sk-SK"/>
+        </w:rPr>
+        <w:t xml:space="preserve">a následne sa riadiť pokynmi príslušného úradu verejného zdravotníctva a ošetrujúceho lekára. V prípade ukončenia tábora som si vedomý/-á, že nemôžem očakávať vrátenie celého účastníckeho poplatku, ale maximálne doposiaľ nevynaloženej čiastky (čo s ohľadom na fixné náklady tábora nemusí zodpovedať čiastke v pomere za nerealizované dni). </w:t>
       </w:r>
     </w:p>
     <w:p>
@@ -2233,15 +2258,7 @@
           <w:szCs w:val="17"/>
           <w:lang w:val="sk-SK"/>
         </w:rPr>
-        <w:t>V prihláške uvádzam funkčný kontakt počas doby konania tábora pre prípad nutnosti bezodkladného návratu účastníka domov</w:t>
-      </w:r>
-      <w:r>
-        <w:rPr>
-          <w:sz w:val="17"/>
-          <w:szCs w:val="17"/>
-          <w:lang w:val="sk-SK"/>
-        </w:rPr>
-        <w:t>.</w:t>
+        <w:t>V prihláške uvádzam funkčný kontakt počas doby konania tábora pre prípad nutnosti bezodkladného návratu účastníka domov.</w:t>
       </w:r>
     </w:p>
     <w:p>
@@ -2278,15 +2295,7 @@
           <w:szCs w:val="17"/>
           <w:lang w:val="sk-SK"/>
         </w:rPr>
-        <w:t>Som si vedomý(á) právnych následkov v prípade nepravdivého vyhlásenia, najmä som si vedomý(á), že by som sa dopustil(a) priestupku podľa § 56 zákona č. 355/2007 Z. z. o ochrane, podpore o rozvoji verejného zdravia a o zmene a doplnení niektorých zákonov</w:t>
-      </w:r>
-      <w:r>
-        <w:rPr>
-          <w:sz w:val="17"/>
-          <w:szCs w:val="17"/>
-          <w:lang w:val="sk-SK"/>
-        </w:rPr>
-        <w:t>.</w:t>
+        <w:t>Som si vedomý(á) právnych následkov v prípade nepravdivého vyhlásenia, najmä som si vedomý(á), že by som sa dopustil(a) priestupku podľa § 56 zákona č. 355/2007 Z. z. o ochrane, podpore o rozvoji verejného zdravia a o zmene a doplnení niektorých zákonov.</w:t>
       </w:r>
     </w:p>
     <w:p>
@@ -2472,6 +2481,7 @@
           <w:lang w:val="sk-SK"/>
         </w:rPr>
         <w:sectPr>
+          <w:type w:val="continuous"/>
           <w:pgSz w:w="11909" w:h="16834"/>
           <w:pgMar w:top="1440" w:right="1110" w:bottom="1440" w:left="1260" w:header="720" w:footer="720" w:gutter="0"/>
           <w:pgNumType w:start="1"/>
@@ -2567,15 +2577,7 @@
           <w:szCs w:val="14"/>
           <w:lang w:val="sk-SK"/>
         </w:rPr>
-        <w:t>) s dlhodobou systémovou farmakologickou liečb</w:t>
-      </w:r>
-      <w:r>
-        <w:rPr>
-          <w:sz w:val="14"/>
-          <w:szCs w:val="14"/>
-          <w:lang w:val="sk-SK"/>
-        </w:rPr>
-        <w:t>ou.</w:t>
+        <w:t>) s dlhodobou systémovou farmakologickou liečbou.</w:t>
       </w:r>
     </w:p>
     <w:p>
@@ -2868,15 +2870,7 @@
           <w:szCs w:val="14"/>
           <w:lang w:val="sk-SK"/>
         </w:rPr>
-        <w:t>trvalú podporu/náhradu funkcie o</w:t>
-      </w:r>
-      <w:r>
-        <w:rPr>
-          <w:sz w:val="14"/>
-          <w:szCs w:val="14"/>
-          <w:lang w:val="sk-SK"/>
-        </w:rPr>
-        <w:t>bličiek (dialýza).</w:t>
+        <w:t>trvalú podporu/náhradu funkcie obličiek (dialýza).</w:t>
       </w:r>
     </w:p>
     <w:p>
@@ -2979,15 +2973,7 @@
           <w:szCs w:val="14"/>
           <w:lang w:val="sk-SK"/>
         </w:rPr>
-        <w:t>aspoň jeden bod uvedený vyššie alebo pokiaľ niektorý z bodov spĺňa akákoľvek osoba, ktorá s ňou žije v jednej spol</w:t>
-      </w:r>
-      <w:r>
-        <w:rPr>
-          <w:sz w:val="14"/>
-          <w:szCs w:val="14"/>
-          <w:lang w:val="sk-SK"/>
-        </w:rPr>
-        <w:t>očnej domácnosti</w:t>
+        <w:t>aspoň jeden bod uvedený vyššie alebo pokiaľ niektorý z bodov spĺňa akákoľvek osoba, ktorá s ňou žije v jednej spoločnej domácnosti</w:t>
       </w:r>
     </w:p>
     <w:p>
@@ -3161,15 +3147,7 @@
           <w:szCs w:val="20"/>
           <w:lang w:val="sk-SK"/>
         </w:rPr>
-        <w:t>Dátum narodenia: .....................................................  Rodné číslo: ..................</w:t>
-      </w:r>
-      <w:r>
-        <w:rPr>
-          <w:sz w:val="20"/>
-          <w:szCs w:val="20"/>
-          <w:lang w:val="sk-SK"/>
-        </w:rPr>
-        <w:t>...............................................</w:t>
+        <w:t>Dátum narodenia: .....................................................  Rodné číslo: .................................................................</w:t>
       </w:r>
     </w:p>
     <w:p>
@@ -3251,15 +3229,7 @@
           <w:szCs w:val="20"/>
           <w:lang w:val="sk-SK"/>
         </w:rPr>
-        <w:t>.......................................................................</w:t>
-      </w:r>
-      <w:r>
-        <w:rPr>
-          <w:sz w:val="20"/>
-          <w:szCs w:val="20"/>
-          <w:lang w:val="sk-SK"/>
-        </w:rPr>
-        <w:t>....................................................................................................</w:t>
+        <w:t>...........................................................................................................................................................................</w:t>
       </w:r>
     </w:p>
     <w:p>
@@ -3277,15 +3247,7 @@
           <w:szCs w:val="20"/>
           <w:lang w:val="sk-SK"/>
         </w:rPr>
-        <w:t>...........................................................................................................................................................</w:t>
-      </w:r>
-      <w:r>
-        <w:rPr>
-          <w:sz w:val="20"/>
-          <w:szCs w:val="20"/>
-          <w:lang w:val="sk-SK"/>
-        </w:rPr>
-        <w:t>................</w:t>
+        <w:t>...........................................................................................................................................................................</w:t>
       </w:r>
     </w:p>
     <w:p>
@@ -3339,15 +3301,7 @@
           <w:szCs w:val="20"/>
           <w:lang w:val="sk-SK"/>
         </w:rPr>
-        <w:t>................................</w:t>
-      </w:r>
-      <w:r>
-        <w:rPr>
-          <w:sz w:val="20"/>
-          <w:szCs w:val="20"/>
-          <w:lang w:val="sk-SK"/>
-        </w:rPr>
-        <w:t>...........................................................................................................................................</w:t>
+        <w:t>...........................................................................................................................................................................</w:t>
       </w:r>
     </w:p>
     <w:p>
@@ -3383,15 +3337,7 @@
           <w:szCs w:val="20"/>
           <w:lang w:val="sk-SK"/>
         </w:rPr>
-        <w:t>...........................................................................</w:t>
-      </w:r>
-      <w:r>
-        <w:rPr>
-          <w:sz w:val="20"/>
-          <w:szCs w:val="20"/>
-          <w:lang w:val="sk-SK"/>
-        </w:rPr>
-        <w:t>................................................................................................</w:t>
+        <w:t>...........................................................................................................................................................................</w:t>
       </w:r>
     </w:p>
     <w:p>
@@ -3409,15 +3355,7 @@
           <w:szCs w:val="20"/>
           <w:lang w:val="sk-SK"/>
         </w:rPr>
-        <w:t>...............................................................................................................................................................</w:t>
-      </w:r>
-      <w:r>
-        <w:rPr>
-          <w:sz w:val="20"/>
-          <w:szCs w:val="20"/>
-          <w:lang w:val="sk-SK"/>
-        </w:rPr>
-        <w:t>............</w:t>
+        <w:t>...........................................................................................................................................................................</w:t>
       </w:r>
     </w:p>
     <w:p>
@@ -3471,15 +3409,7 @@
           <w:szCs w:val="20"/>
           <w:lang w:val="sk-SK"/>
         </w:rPr>
-        <w:t>................................................</w:t>
-      </w:r>
-      <w:r>
-        <w:rPr>
-          <w:sz w:val="20"/>
-          <w:szCs w:val="20"/>
-          <w:lang w:val="sk-SK"/>
-        </w:rPr>
-        <w:t>...........................................................................................................................</w:t>
+        <w:t>...........................................................................................................................................................................</w:t>
       </w:r>
     </w:p>
     <w:p>
@@ -3498,15 +3428,7 @@
           <w:szCs w:val="20"/>
           <w:lang w:val="sk-SK"/>
         </w:rPr>
-        <w:t>....................................................................................................................................</w:t>
-      </w:r>
-      <w:r>
-        <w:rPr>
-          <w:sz w:val="20"/>
-          <w:szCs w:val="20"/>
-          <w:lang w:val="sk-SK"/>
-        </w:rPr>
-        <w:t>.......................................</w:t>
+        <w:t>...........................................................................................................................................................................</w:t>
       </w:r>
     </w:p>
     <w:p>
@@ -3560,15 +3482,7 @@
           <w:szCs w:val="20"/>
           <w:lang w:val="sk-SK"/>
         </w:rPr>
-        <w:t>.......................................</w:t>
-      </w:r>
-      <w:r>
-        <w:rPr>
-          <w:sz w:val="20"/>
-          <w:szCs w:val="20"/>
-          <w:lang w:val="sk-SK"/>
-        </w:rPr>
-        <w:t>....................................................................................................................................</w:t>
+        <w:t>...........................................................................................................................................................................</w:t>
       </w:r>
     </w:p>
     <w:p>
@@ -3611,15 +3525,7 @@
           <w:szCs w:val="20"/>
           <w:lang w:val="sk-SK"/>
         </w:rPr>
-        <w:t>nie je známa žiadna zd</w:t>
-      </w:r>
-      <w:r>
-        <w:rPr>
-          <w:sz w:val="20"/>
-          <w:szCs w:val="20"/>
-          <w:lang w:val="sk-SK"/>
-        </w:rPr>
-        <w:t>ravotná prekážka, ktorá by bránila v účasti na letnom skautskom tábore.</w:t>
+        <w:t>nie je známa žiadna zdravotná prekážka, ktorá by bránila v účasti na letnom skautskom tábore.</w:t>
       </w:r>
     </w:p>
     <w:p>
@@ -3833,31 +3739,29 @@
       </w:r>
       <w:r>
         <w:rPr>
+          <w:b/>
+          <w:bCs/>
+          <w:sz w:val="20"/>
+          <w:szCs w:val="20"/>
+          <w:lang w:val="sk-SK"/>
+        </w:rPr>
+        <w:t>:</w:t>
+      </w:r>
+      <w:r>
+        <w:rPr>
           <w:sz w:val="20"/>
           <w:szCs w:val="20"/>
           <w:lang w:val="sk-SK"/>
         </w:rPr>
         <w:t xml:space="preserve"> </w:t>
       </w:r>
-      <w:commentRangeStart w:id="2"/>
-      <w:r>
-        <w:rPr>
-          <w:b/>
-          <w:bCs/>
-          <w:i/>
-          <w:iCs/>
-          <w:sz w:val="20"/>
-          <w:szCs w:val="20"/>
-          <w:lang w:val="sk-SK"/>
-        </w:rPr>
-        <w:t>(manuálne doplňte názov zboru)</w:t>
-      </w:r>
-      <w:commentRangeEnd w:id="2"/>
-      <w:r>
-        <w:rPr>
-          <w:rStyle w:val="Odkaznakomentr"/>
-        </w:rPr>
-        <w:commentReference w:id="2"/>
+      <w:r>
+        <w:rPr>
+          <w:sz w:val="20"/>
+          <w:szCs w:val="20"/>
+          <w:lang w:val="sk-SK"/>
+        </w:rPr>
+        <w:t>{{Názov zboru}}</w:t>
       </w:r>
     </w:p>
     <w:sectPr>
@@ -3870,92 +3774,6 @@
 </w:document>
 </file>
 
-<file path=word/comments.xml><?xml version="1.0" encoding="utf-8"?>
-<w:comments xmlns:wpc="http://schemas.microsoft.com/office/word/2010/wordprocessingCanvas" xmlns:cx="http://schemas.microsoft.com/office/drawing/2014/chartex" xmlns:cx1="http://schemas.microsoft.com/office/drawing/2015/9/8/chartex" xmlns:cx2="http://schemas.microsoft.com/office/drawing/2015/10/21/chartex" xmlns:cx3="http://schemas.microsoft.com/office/drawing/2016/5/9/chartex" xmlns:cx4="http://schemas.microsoft.com/office/drawing/2016/5/10/chartex" xmlns:cx5="http://schemas.microsoft.com/office/drawing/2016/5/11/chartex" xmlns:cx6="http://schemas.microsoft.com/office/drawing/2016/5/12/chartex" xmlns:cx7="http://schemas.microsoft.com/office/drawing/2016/5/13/chartex" xmlns:cx8="http://schemas.microsoft.com/office/drawing/2016/5/14/chartex" xmlns:mc="http://schemas.openxmlformats.org/markup-compatibility/2006" xmlns:aink="http://schemas.microsoft.com/office/drawing/2016/ink" xmlns:am3d="http://schemas.microsoft.com/office/drawing/2017/model3d" xmlns:o="urn:schemas-microsoft-com:office:office" xmlns:oel="http://schemas.microsoft.com/office/2019/extlst" xmlns:r="http://schemas.openxmlformats.org/officeDocument/2006/relationships" xmlns:m="http://schemas.openxmlformats.org/officeDocument/2006/math" xmlns:v="urn:schemas-microsoft-com:vml" xmlns:wp14="http://schemas.microsoft.com/office/word/2010/wordprocessingDrawing" xmlns:wp="http://schemas.openxmlformats.org/drawingml/2006/wordprocessingDrawing" xmlns:w10="urn:schemas-microsoft-com:office:word" xmlns:w="http://schemas.openxmlformats.org/wordprocessingml/2006/main" xmlns:w14="http://schemas.microsoft.com/office/word/2010/wordml" xmlns:w15="http://schemas.microsoft.com/office/word/2012/wordml" xmlns:w16cex="http://schemas.microsoft.com/office/word/2018/wordml/cex" xmlns:w16cid="http://schemas.microsoft.com/office/word/2016/wordml/cid" xmlns:w16="http://schemas.microsoft.com/office/word/2018/wordml" xmlns:w16sdtdh="http://schemas.microsoft.com/office/word/2020/wordml/sdtdatahash" xmlns:w16se="http://schemas.microsoft.com/office/word/2015/wordml/symex" xmlns:wpg="http://schemas.microsoft.com/office/word/2010/wordprocessingGroup" xmlns:wpi="http://schemas.microsoft.com/office/word/2010/wordprocessingInk" xmlns:wne="http://schemas.microsoft.com/office/word/2006/wordml" xmlns:wps="http://schemas.microsoft.com/office/word/2010/wordprocessingShape" mc:Ignorable="w14 w15 w16se w16cid w16 w16cex w16sdtdh wp14">
-  <w:comment w:id="0" w:author="Peter Šípoš" w:date="2022-07-15T23:07:00Z" w:initials="PŠ">
-    <w:p>
-      <w:pPr>
-        <w:pStyle w:val="Textkomentra"/>
-      </w:pPr>
-      <w:r>
-        <w:rPr>
-          <w:rStyle w:val="Odkaznakomentr"/>
-        </w:rPr>
-        <w:annotationRef/>
-      </w:r>
-      <w:r>
-        <w:rPr>
-          <w:lang w:val="en-US"/>
-        </w:rPr>
-        <w:t>Nahradiť</w:t>
-      </w:r>
-    </w:p>
-  </w:comment>
-  <w:comment w:id="1" w:author="Peter Šípoš" w:date="2022-07-15T23:07:00Z" w:initials="PŠ">
-    <w:p>
-      <w:pPr>
-        <w:pStyle w:val="Textkomentra"/>
-      </w:pPr>
-      <w:r>
-        <w:rPr>
-          <w:rStyle w:val="Odkaznakomentr"/>
-        </w:rPr>
-        <w:annotationRef/>
-      </w:r>
-      <w:r>
-        <w:rPr>
-          <w:lang w:val="en-US"/>
-        </w:rPr>
-        <w:t>Nahradiť</w:t>
-      </w:r>
-    </w:p>
-  </w:comment>
-  <w:comment w:id="2" w:author="Peter Šípoš" w:date="2022-07-15T23:07:00Z" w:initials="PŠ">
-    <w:p>
-      <w:pPr>
-        <w:pStyle w:val="Textkomentra"/>
-      </w:pPr>
-      <w:r>
-        <w:rPr>
-          <w:rStyle w:val="Odkaznakomentr"/>
-        </w:rPr>
-        <w:annotationRef/>
-      </w:r>
-      <w:r>
-        <w:rPr>
-          <w:lang w:val="en-US"/>
-        </w:rPr>
-        <w:t>Nahradiť</w:t>
-      </w:r>
-    </w:p>
-  </w:comment>
-</w:comments>
-</file>
-
-<file path=word/commentsExtended.xml><?xml version="1.0" encoding="utf-8"?>
-<w15:commentsEx xmlns:wpc="http://schemas.microsoft.com/office/word/2010/wordprocessingCanvas" xmlns:cx="http://schemas.microsoft.com/office/drawing/2014/chartex" xmlns:cx1="http://schemas.microsoft.com/office/drawing/2015/9/8/chartex" xmlns:cx2="http://schemas.microsoft.com/office/drawing/2015/10/21/chartex" xmlns:cx3="http://schemas.microsoft.com/office/drawing/2016/5/9/chartex" xmlns:cx4="http://schemas.microsoft.com/office/drawing/2016/5/10/chartex" xmlns:cx5="http://schemas.microsoft.com/office/drawing/2016/5/11/chartex" xmlns:cx6="http://schemas.microsoft.com/office/drawing/2016/5/12/chartex" xmlns:cx7="http://schemas.microsoft.com/office/drawing/2016/5/13/chartex" xmlns:cx8="http://schemas.microsoft.com/office/drawing/2016/5/14/chartex" xmlns:mc="http://schemas.openxmlformats.org/markup-compatibility/2006" xmlns:aink="http://schemas.microsoft.com/office/drawing/2016/ink" xmlns:am3d="http://schemas.microsoft.com/office/drawing/2017/model3d" xmlns:o="urn:schemas-microsoft-com:office:office" xmlns:oel="http://schemas.microsoft.com/office/2019/extlst" xmlns:r="http://schemas.openxmlformats.org/officeDocument/2006/relationships" xmlns:m="http://schemas.openxmlformats.org/officeDocument/2006/math" xmlns:v="urn:schemas-microsoft-com:vml" xmlns:wp14="http://schemas.microsoft.com/office/word/2010/wordprocessingDrawing" xmlns:wp="http://schemas.openxmlformats.org/drawingml/2006/wordprocessingDrawing" xmlns:w10="urn:schemas-microsoft-com:office:word" xmlns:w="http://schemas.openxmlformats.org/wordprocessingml/2006/main" xmlns:w14="http://schemas.microsoft.com/office/word/2010/wordml" xmlns:w15="http://schemas.microsoft.com/office/word/2012/wordml" xmlns:w16cex="http://schemas.microsoft.com/office/word/2018/wordml/cex" xmlns:w16cid="http://schemas.microsoft.com/office/word/2016/wordml/cid" xmlns:w16="http://schemas.microsoft.com/office/word/2018/wordml" xmlns:w16sdtdh="http://schemas.microsoft.com/office/word/2020/wordml/sdtdatahash" xmlns:w16se="http://schemas.microsoft.com/office/word/2015/wordml/symex" xmlns:wpg="http://schemas.microsoft.com/office/word/2010/wordprocessingGroup" xmlns:wpi="http://schemas.microsoft.com/office/word/2010/wordprocessingInk" xmlns:wne="http://schemas.microsoft.com/office/word/2006/wordml" xmlns:wps="http://schemas.microsoft.com/office/word/2010/wordprocessingShape" mc:Ignorable="w14 w15 w16se w16cid w16 w16cex w16sdtdh wp14">
-  <w15:commentEx w15:paraId="26301E00" w15:done="0"/>
-  <w15:commentEx w15:paraId="1B787379" w15:done="0"/>
-  <w15:commentEx w15:paraId="76C3A222" w15:done="0"/>
-</w15:commentsEx>
-</file>
-
-<file path=word/commentsExtensible.xml><?xml version="1.0" encoding="utf-8"?>
-<w16cex:commentsExtensible xmlns:wpc="http://schemas.microsoft.com/office/word/2010/wordprocessingCanvas" xmlns:cx="http://schemas.microsoft.com/office/drawing/2014/chartex" xmlns:cx1="http://schemas.microsoft.com/office/drawing/2015/9/8/chartex" xmlns:cx2="http://schemas.microsoft.com/office/drawing/2015/10/21/chartex" xmlns:cx3="http://schemas.microsoft.com/office/drawing/2016/5/9/chartex" xmlns:cx4="http://schemas.microsoft.com/office/drawing/2016/5/10/chartex" xmlns:cx5="http://schemas.microsoft.com/office/drawing/2016/5/11/chartex" xmlns:cx6="http://schemas.microsoft.com/office/drawing/2016/5/12/chartex" xmlns:cx7="http://schemas.microsoft.com/office/drawing/2016/5/13/chartex" xmlns:cx8="http://schemas.microsoft.com/office/drawing/2016/5/14/chartex" xmlns:mc="http://schemas.openxmlformats.org/markup-compatibility/2006" xmlns:aink="http://schemas.microsoft.com/office/drawing/2016/ink" xmlns:am3d="http://schemas.microsoft.com/office/drawing/2017/model3d" xmlns:o="urn:schemas-microsoft-com:office:office" xmlns:oel="http://schemas.microsoft.com/office/2019/extlst" xmlns:r="http://schemas.openxmlformats.org/officeDocument/2006/relationships" xmlns:m="http://schemas.openxmlformats.org/officeDocument/2006/math" xmlns:v="urn:schemas-microsoft-com:vml" xmlns:wp14="http://schemas.microsoft.com/office/word/2010/wordprocessingDrawing" xmlns:wp="http://schemas.openxmlformats.org/drawingml/2006/wordprocessingDrawing" xmlns:w10="urn:schemas-microsoft-com:office:word" xmlns:w="http://schemas.openxmlformats.org/wordprocessingml/2006/main" xmlns:w14="http://schemas.microsoft.com/office/word/2010/wordml" xmlns:w15="http://schemas.microsoft.com/office/word/2012/wordml" xmlns:w16cex="http://schemas.microsoft.com/office/word/2018/wordml/cex" xmlns:w16cid="http://schemas.microsoft.com/office/word/2016/wordml/cid" xmlns:w16="http://schemas.microsoft.com/office/word/2018/wordml" xmlns:w16sdtdh="http://schemas.microsoft.com/office/word/2020/wordml/sdtdatahash" xmlns:w16se="http://schemas.microsoft.com/office/word/2015/wordml/symex" xmlns:wpg="http://schemas.microsoft.com/office/word/2010/wordprocessingGroup" xmlns:wpi="http://schemas.microsoft.com/office/word/2010/wordprocessingInk" xmlns:wne="http://schemas.microsoft.com/office/word/2006/wordml" xmlns:wps="http://schemas.microsoft.com/office/word/2010/wordprocessingShape" mc:Ignorable="w14 w15 w16se w16cid w16 w16cex w16sdtdh wp14">
-  <w16cex:commentExtensible w16cex:durableId="267C71A5" w16cex:dateUtc="2022-07-15T21:07:00Z"/>
-  <w16cex:commentExtensible w16cex:durableId="267C7197" w16cex:dateUtc="2022-07-15T21:07:00Z"/>
-  <w16cex:commentExtensible w16cex:durableId="267C71C0" w16cex:dateUtc="2022-07-15T21:07:00Z"/>
-</w16cex:commentsExtensible>
-</file>
-
-<file path=word/commentsIds.xml><?xml version="1.0" encoding="utf-8"?>
-<w16cid:commentsIds xmlns:wpc="http://schemas.microsoft.com/office/word/2010/wordprocessingCanvas" xmlns:cx="http://schemas.microsoft.com/office/drawing/2014/chartex" xmlns:cx1="http://schemas.microsoft.com/office/drawing/2015/9/8/chartex" xmlns:cx2="http://schemas.microsoft.com/office/drawing/2015/10/21/chartex" xmlns:cx3="http://schemas.microsoft.com/office/drawing/2016/5/9/chartex" xmlns:cx4="http://schemas.microsoft.com/office/drawing/2016/5/10/chartex" xmlns:cx5="http://schemas.microsoft.com/office/drawing/2016/5/11/chartex" xmlns:cx6="http://schemas.microsoft.com/office/drawing/2016/5/12/chartex" xmlns:cx7="http://schemas.microsoft.com/office/drawing/2016/5/13/chartex" xmlns:cx8="http://schemas.microsoft.com/office/drawing/2016/5/14/chartex" xmlns:mc="http://schemas.openxmlformats.org/markup-compatibility/2006" xmlns:aink="http://schemas.microsoft.com/office/drawing/2016/ink" xmlns:am3d="http://schemas.microsoft.com/office/drawing/2017/model3d" xmlns:o="urn:schemas-microsoft-com:office:office" xmlns:oel="http://schemas.microsoft.com/office/2019/extlst" xmlns:r="http://schemas.openxmlformats.org/officeDocument/2006/relationships" xmlns:m="http://schemas.openxmlformats.org/officeDocument/2006/math" xmlns:v="urn:schemas-microsoft-com:vml" xmlns:wp14="http://schemas.microsoft.com/office/word/2010/wordprocessingDrawing" xmlns:wp="http://schemas.openxmlformats.org/drawingml/2006/wordprocessingDrawing" xmlns:w10="urn:schemas-microsoft-com:office:word" xmlns:w="http://schemas.openxmlformats.org/wordprocessingml/2006/main" xmlns:w14="http://schemas.microsoft.com/office/word/2010/wordml" xmlns:w15="http://schemas.microsoft.com/office/word/2012/wordml" xmlns:w16cex="http://schemas.microsoft.com/office/word/2018/wordml/cex" xmlns:w16cid="http://schemas.microsoft.com/office/word/2016/wordml/cid" xmlns:w16="http://schemas.microsoft.com/office/word/2018/wordml" xmlns:w16sdtdh="http://schemas.microsoft.com/office/word/2020/wordml/sdtdatahash" xmlns:w16se="http://schemas.microsoft.com/office/word/2015/wordml/symex" xmlns:wpg="http://schemas.microsoft.com/office/word/2010/wordprocessingGroup" xmlns:wpi="http://schemas.microsoft.com/office/word/2010/wordprocessingInk" xmlns:wne="http://schemas.microsoft.com/office/word/2006/wordml" xmlns:wps="http://schemas.microsoft.com/office/word/2010/wordprocessingShape" mc:Ignorable="w14 w15 w16se w16cid w16 w16cex w16sdtdh wp14">
-  <w16cid:commentId w16cid:paraId="26301E00" w16cid:durableId="267C71A5"/>
-  <w16cid:commentId w16cid:paraId="1B787379" w16cid:durableId="267C7197"/>
-  <w16cid:commentId w16cid:paraId="76C3A222" w16cid:durableId="267C71C0"/>
-</w16cid:commentsIds>
-</file>
-
 <file path=word/endnotes.xml><?xml version="1.0" encoding="utf-8"?>
 <w:endnotes xmlns:wpc="http://schemas.microsoft.com/office/word/2010/wordprocessingCanvas" xmlns:cx="http://schemas.microsoft.com/office/drawing/2014/chartex" xmlns:cx1="http://schemas.microsoft.com/office/drawing/2015/9/8/chartex" xmlns:cx2="http://schemas.microsoft.com/office/drawing/2015/10/21/chartex" xmlns:cx3="http://schemas.microsoft.com/office/drawing/2016/5/9/chartex" xmlns:cx4="http://schemas.microsoft.com/office/drawing/2016/5/10/chartex" xmlns:cx5="http://schemas.microsoft.com/office/drawing/2016/5/11/chartex" xmlns:cx6="http://schemas.microsoft.com/office/drawing/2016/5/12/chartex" xmlns:cx7="http://schemas.microsoft.com/office/drawing/2016/5/13/chartex" xmlns:cx8="http://schemas.microsoft.com/office/drawing/2016/5/14/chartex" xmlns:mc="http://schemas.openxmlformats.org/markup-compatibility/2006" xmlns:aink="http://schemas.microsoft.com/office/drawing/2016/ink" xmlns:am3d="http://schemas.microsoft.com/office/drawing/2017/model3d" xmlns:o="urn:schemas-microsoft-com:office:office" xmlns:oel="http://schemas.microsoft.com/office/2019/extlst" xmlns:r="http://schemas.openxmlformats.org/officeDocument/2006/relationships" xmlns:m="http://schemas.openxmlformats.org/officeDocument/2006/math" xmlns:v="urn:schemas-microsoft-com:vml" xmlns:wp14="http://schemas.microsoft.com/office/word/2010/wordprocessingDrawing" xmlns:wp="http://schemas.openxmlformats.org/drawingml/2006/wordprocessingDrawing" xmlns:w10="urn:schemas-microsoft-com:office:word" xmlns:w="http://schemas.openxmlformats.org/wordprocessingml/2006/main" xmlns:w14="http://schemas.microsoft.com/office/word/2010/wordml" xmlns:w15="http://schemas.microsoft.com/office/word/2012/wordml" xmlns:w16cex="http://schemas.microsoft.com/office/word/2018/wordml/cex" xmlns:w16cid="http://schemas.microsoft.com/office/word/2016/wordml/cid" xmlns:w16="http://schemas.microsoft.com/office/word/2018/wordml" xmlns:w16sdtdh="http://schemas.microsoft.com/office/word/2020/wordml/sdtdatahash" xmlns:w16se="http://schemas.microsoft.com/office/word/2015/wordml/symex" xmlns:wpg="http://schemas.microsoft.com/office/word/2010/wordprocessingGroup" xmlns:wpi="http://schemas.microsoft.com/office/word/2010/wordprocessingInk" xmlns:wne="http://schemas.microsoft.com/office/word/2006/wordml" xmlns:wps="http://schemas.microsoft.com/office/word/2010/wordprocessingShape" mc:Ignorable="w14 w15 w16se w16cid w16 w16cex w16sdtdh wp14">
   <w:endnote w:type="separator" w:id="-1">
@@ -4032,37 +3850,6 @@
           <w:szCs w:val="20"/>
         </w:rPr>
         <w:t>V zásade sa nedá účasť na tábore skracovať. Kratšiu účasť na tábore je nutné dohodnúť s oddielovým vodcom ešte pred vyplnením prihlášky.</w:t>
-      </w:r>
-    </w:p>
-  </w:footnote>
-  <w:footnote w:id="2">
-    <w:p>
-      <w:pPr>
-        <w:spacing w:line="240" w:lineRule="auto"/>
-        <w:rPr>
-          <w:sz w:val="20"/>
-          <w:szCs w:val="20"/>
-        </w:rPr>
-      </w:pPr>
-      <w:r>
-        <w:rPr>
-          <w:vertAlign w:val="superscript"/>
-        </w:rPr>
-        <w:footnoteRef/>
-      </w:r>
-      <w:r>
-        <w:rPr>
-          <w:sz w:val="20"/>
-          <w:szCs w:val="20"/>
-        </w:rPr>
-        <w:t xml:space="preserve"> </w:t>
-      </w:r>
-      <w:r>
-        <w:rPr>
-          <w:sz w:val="20"/>
-          <w:szCs w:val="20"/>
-        </w:rPr>
-        <w:t>Doplňte finálnu výšku uhradeného poplatku</w:t>
       </w:r>
     </w:p>
   </w:footnote>
@@ -4652,14 +4439,6 @@
     <w:abstractNumId w:val="3"/>
   </w:num>
 </w:numbering>
-</file>
-
-<file path=word/people.xml><?xml version="1.0" encoding="utf-8"?>
-<w15:people xmlns:wpc="http://schemas.microsoft.com/office/word/2010/wordprocessingCanvas" xmlns:cx="http://schemas.microsoft.com/office/drawing/2014/chartex" xmlns:cx1="http://schemas.microsoft.com/office/drawing/2015/9/8/chartex" xmlns:cx2="http://schemas.microsoft.com/office/drawing/2015/10/21/chartex" xmlns:cx3="http://schemas.microsoft.com/office/drawing/2016/5/9/chartex" xmlns:cx4="http://schemas.microsoft.com/office/drawing/2016/5/10/chartex" xmlns:cx5="http://schemas.microsoft.com/office/drawing/2016/5/11/chartex" xmlns:cx6="http://schemas.microsoft.com/office/drawing/2016/5/12/chartex" xmlns:cx7="http://schemas.microsoft.com/office/drawing/2016/5/13/chartex" xmlns:cx8="http://schemas.microsoft.com/office/drawing/2016/5/14/chartex" xmlns:mc="http://schemas.openxmlformats.org/markup-compatibility/2006" xmlns:aink="http://schemas.microsoft.com/office/drawing/2016/ink" xmlns:am3d="http://schemas.microsoft.com/office/drawing/2017/model3d" xmlns:o="urn:schemas-microsoft-com:office:office" xmlns:oel="http://schemas.microsoft.com/office/2019/extlst" xmlns:r="http://schemas.openxmlformats.org/officeDocument/2006/relationships" xmlns:m="http://schemas.openxmlformats.org/officeDocument/2006/math" xmlns:v="urn:schemas-microsoft-com:vml" xmlns:wp14="http://schemas.microsoft.com/office/word/2010/wordprocessingDrawing" xmlns:wp="http://schemas.openxmlformats.org/drawingml/2006/wordprocessingDrawing" xmlns:w10="urn:schemas-microsoft-com:office:word" xmlns:w="http://schemas.openxmlformats.org/wordprocessingml/2006/main" xmlns:w14="http://schemas.microsoft.com/office/word/2010/wordml" xmlns:w15="http://schemas.microsoft.com/office/word/2012/wordml" xmlns:w16cex="http://schemas.microsoft.com/office/word/2018/wordml/cex" xmlns:w16cid="http://schemas.microsoft.com/office/word/2016/wordml/cid" xmlns:w16="http://schemas.microsoft.com/office/word/2018/wordml" xmlns:w16sdtdh="http://schemas.microsoft.com/office/word/2020/wordml/sdtdatahash" xmlns:w16se="http://schemas.microsoft.com/office/word/2015/wordml/symex" xmlns:wpg="http://schemas.microsoft.com/office/word/2010/wordprocessingGroup" xmlns:wpi="http://schemas.microsoft.com/office/word/2010/wordprocessingInk" xmlns:wne="http://schemas.microsoft.com/office/word/2006/wordml" xmlns:wps="http://schemas.microsoft.com/office/word/2010/wordprocessingShape" mc:Ignorable="w14 w15 w16se w16cid w16 w16cex w16sdtdh wp14">
-  <w15:person w15:author="Peter Šípoš">
-    <w15:presenceInfo w15:providerId="None" w15:userId="Peter Šípoš"/>
-  </w15:person>
-</w15:people>
 </file>
 
 <file path=word/styles.xml><?xml version="1.0" encoding="utf-8"?>

</xml_diff>

<commit_message>
Updated the word Application template - added the placeholder for the pay by square qr code, put all payment info into a table for better formatting.
</commit_message>
<xml_diff>
--- a/Application template.docx
+++ b/Application template.docx
@@ -58,8 +58,8 @@
         <w:rPr>
           <w:lang w:val="sk-SK"/>
         </w:rPr>
-        <w:pict w14:anchorId="20A8F4A3">
-          <v:rect id="_x0000_i1025" style="width:0;height:1.5pt" o:hralign="center" o:hrstd="t" o:hr="t" fillcolor="#a0a0a0" stroked="f"/>
+        <w:pict w14:anchorId="564776F4">
+          <v:rect id="_x0000_i1034" style="width:0;height:1.5pt" o:hralign="center" o:hrstd="t" o:hr="t" fillcolor="#a0a0a0" stroked="f"/>
         </w:pict>
       </w:r>
     </w:p>
@@ -102,15 +102,7 @@
           <w:szCs w:val="20"/>
           <w:lang w:val="sk-SK"/>
         </w:rPr>
-        <w:t xml:space="preserve"> </w:t>
-      </w:r>
-      <w:r>
-        <w:rPr>
-          <w:sz w:val="20"/>
-          <w:szCs w:val="20"/>
-          <w:lang w:val="sk-SK"/>
-        </w:rPr>
-        <w:t>{{Názov zboru}</w:t>
+        <w:t xml:space="preserve"> {{Názov zboru}</w:t>
       </w:r>
       <w:r>
         <w:rPr>
@@ -406,245 +398,6 @@
       <w:pPr>
         <w:widowControl w:val="0"/>
         <w:spacing w:before="120"/>
-        <w:rPr>
-          <w:b/>
-          <w:sz w:val="24"/>
-          <w:szCs w:val="24"/>
-          <w:lang w:val="sk-SK"/>
-        </w:rPr>
-      </w:pPr>
-      <w:r>
-        <w:rPr>
-          <w:lang w:val="sk-SK"/>
-        </w:rPr>
-        <w:pict w14:anchorId="37DF5101">
-          <v:rect id="_x0000_i1026" style="width:0;height:1.5pt" o:hralign="center" o:hrstd="t" o:hr="t" fillcolor="#a0a0a0" stroked="f"/>
-        </w:pict>
-      </w:r>
-    </w:p>
-    <w:p>
-      <w:pPr>
-        <w:widowControl w:val="0"/>
-        <w:rPr>
-          <w:b/>
-          <w:sz w:val="24"/>
-          <w:szCs w:val="24"/>
-          <w:lang w:val="sk-SK"/>
-        </w:rPr>
-      </w:pPr>
-      <w:r>
-        <w:rPr>
-          <w:b/>
-          <w:sz w:val="24"/>
-          <w:szCs w:val="24"/>
-          <w:lang w:val="sk-SK"/>
-        </w:rPr>
-        <w:t>Účasť v termíne</w:t>
-      </w:r>
-      <w:r>
-        <w:rPr>
-          <w:b/>
-          <w:sz w:val="24"/>
-          <w:szCs w:val="24"/>
-          <w:vertAlign w:val="superscript"/>
-          <w:lang w:val="sk-SK"/>
-        </w:rPr>
-        <w:footnoteReference w:id="1"/>
-      </w:r>
-      <w:r>
-        <w:rPr>
-          <w:b/>
-          <w:sz w:val="24"/>
-          <w:szCs w:val="24"/>
-          <w:lang w:val="sk-SK"/>
-        </w:rPr>
-        <w:t>:</w:t>
-      </w:r>
-    </w:p>
-    <w:p>
-      <w:pPr>
-        <w:widowControl w:val="0"/>
-        <w:rPr>
-          <w:lang w:val="sk-SK"/>
-        </w:rPr>
-      </w:pPr>
-      <w:r>
-        <w:rPr>
-          <w:lang w:val="sk-SK"/>
-        </w:rPr>
-        <w:tab/>
-        <w:t>{{Účasť v termíne a poplatok}}</w:t>
-      </w:r>
-    </w:p>
-    <w:p>
-      <w:pPr>
-        <w:widowControl w:val="0"/>
-        <w:rPr>
-          <w:lang w:val="sk-SK"/>
-        </w:rPr>
-      </w:pPr>
-    </w:p>
-    <w:p>
-      <w:pPr>
-        <w:widowControl w:val="0"/>
-        <w:rPr>
-          <w:b/>
-          <w:sz w:val="24"/>
-          <w:szCs w:val="24"/>
-          <w:lang w:val="sk-SK"/>
-        </w:rPr>
-      </w:pPr>
-      <w:r>
-        <w:rPr>
-          <w:b/>
-          <w:sz w:val="24"/>
-          <w:szCs w:val="24"/>
-          <w:lang w:val="sk-SK"/>
-        </w:rPr>
-        <w:t>Príchod na tábor:</w:t>
-      </w:r>
-    </w:p>
-    <w:p>
-      <w:pPr>
-        <w:widowControl w:val="0"/>
-        <w:rPr>
-          <w:lang w:val="sk-SK"/>
-        </w:rPr>
-      </w:pPr>
-      <w:r>
-        <w:rPr>
-          <w:lang w:val="sk-SK"/>
-        </w:rPr>
-        <w:tab/>
-        <w:t>{{Príchod na tábor}}</w:t>
-      </w:r>
-    </w:p>
-    <w:p>
-      <w:pPr>
-        <w:widowControl w:val="0"/>
-        <w:rPr>
-          <w:b/>
-          <w:lang w:val="sk-SK"/>
-        </w:rPr>
-      </w:pPr>
-    </w:p>
-    <w:p>
-      <w:pPr>
-        <w:widowControl w:val="0"/>
-        <w:rPr>
-          <w:b/>
-          <w:sz w:val="24"/>
-          <w:szCs w:val="24"/>
-          <w:lang w:val="sk-SK"/>
-        </w:rPr>
-      </w:pPr>
-      <w:r>
-        <w:rPr>
-          <w:b/>
-          <w:sz w:val="24"/>
-          <w:szCs w:val="24"/>
-          <w:lang w:val="sk-SK"/>
-        </w:rPr>
-        <w:t>Odchod z tábora:</w:t>
-      </w:r>
-    </w:p>
-    <w:p>
-      <w:pPr>
-        <w:widowControl w:val="0"/>
-        <w:rPr>
-          <w:lang w:val="sk-SK"/>
-        </w:rPr>
-      </w:pPr>
-      <w:r>
-        <w:rPr>
-          <w:lang w:val="sk-SK"/>
-        </w:rPr>
-        <w:tab/>
-        <w:t>{{Odchod z tábora}}</w:t>
-      </w:r>
-    </w:p>
-    <w:p>
-      <w:pPr>
-        <w:widowControl w:val="0"/>
-        <w:rPr>
-          <w:b/>
-          <w:lang w:val="sk-SK"/>
-        </w:rPr>
-      </w:pPr>
-    </w:p>
-    <w:p>
-      <w:pPr>
-        <w:widowControl w:val="0"/>
-        <w:rPr>
-          <w:b/>
-          <w:sz w:val="24"/>
-          <w:szCs w:val="24"/>
-          <w:lang w:val="sk-SK"/>
-        </w:rPr>
-      </w:pPr>
-      <w:r>
-        <w:rPr>
-          <w:b/>
-          <w:sz w:val="24"/>
-          <w:szCs w:val="24"/>
-          <w:lang w:val="sk-SK"/>
-        </w:rPr>
-        <w:t>Účastnícky poplatok vo výške</w:t>
-      </w:r>
-      <w:r>
-        <w:rPr>
-          <w:b/>
-          <w:sz w:val="24"/>
-          <w:szCs w:val="24"/>
-          <w:vertAlign w:val="superscript"/>
-          <w:lang w:val="sk-SK"/>
-        </w:rPr>
-        <w:t xml:space="preserve"> </w:t>
-      </w:r>
-      <w:r>
-        <w:rPr>
-          <w:b/>
-          <w:sz w:val="24"/>
-          <w:szCs w:val="24"/>
-          <w:lang w:val="sk-SK"/>
-        </w:rPr>
-        <w:t>{{</w:t>
-      </w:r>
-      <w:r>
-        <w:rPr>
-          <w:b/>
-          <w:sz w:val="24"/>
-          <w:szCs w:val="24"/>
-          <w:lang w:val="sk-SK"/>
-        </w:rPr>
-        <w:t>Účastnícky poplatok</w:t>
-      </w:r>
-      <w:r>
-        <w:rPr>
-          <w:b/>
-          <w:sz w:val="24"/>
-          <w:szCs w:val="24"/>
-          <w:lang w:val="sk-SK"/>
-        </w:rPr>
-        <w:t>}} u</w:t>
-      </w:r>
-      <w:r>
-        <w:rPr>
-          <w:b/>
-          <w:sz w:val="24"/>
-          <w:szCs w:val="24"/>
-          <w:lang w:val="sk-SK"/>
-        </w:rPr>
-        <w:t>hrádzam</w:t>
-      </w:r>
-    </w:p>
-    <w:p>
-      <w:pPr>
-        <w:widowControl w:val="0"/>
-        <w:numPr>
-          <w:ilvl w:val="0"/>
-          <w:numId w:val="3"/>
-        </w:numPr>
         <w:rPr>
           <w:lang w:val="sk-SK"/>
         </w:rPr>
@@ -659,256 +412,22 @@
     <w:p>
       <w:pPr>
         <w:widowControl w:val="0"/>
-        <w:numPr>
-          <w:ilvl w:val="0"/>
-          <w:numId w:val="3"/>
-        </w:numPr>
-        <w:jc w:val="right"/>
-        <w:rPr>
-          <w:lang w:val="sk-SK"/>
-        </w:rPr>
-      </w:pPr>
-      <w:r>
-        <w:rPr>
-          <w:lang w:val="sk-SK"/>
-        </w:rPr>
-        <w:t>B</w:t>
-      </w:r>
-      <w:r>
-        <w:rPr>
-          <w:lang w:val="sk-SK"/>
-        </w:rPr>
-        <w:t>ankovým prevodom na úč</w:t>
-      </w:r>
-      <w:r>
-        <w:rPr>
-          <w:lang w:val="sk-SK"/>
-        </w:rPr>
-        <w:t>e</w:t>
-      </w:r>
-      <w:r>
-        <w:rPr>
-          <w:lang w:val="sk-SK"/>
-        </w:rPr>
-        <w:t>t zboru</w:t>
-      </w:r>
-      <w:r>
-        <w:rPr>
-          <w:lang w:val="sk-SK"/>
-        </w:rPr>
-        <w:t xml:space="preserve">: </w:t>
-      </w:r>
-      <w:r>
-        <w:rPr>
-          <w:lang w:val="sk-SK"/>
-        </w:rPr>
-        <w:t>{{</w:t>
-      </w:r>
-      <w:r>
-        <w:rPr>
-          <w:lang w:val="sk-SK"/>
-        </w:rPr>
-        <w:t>IBAN</w:t>
-      </w:r>
-      <w:r>
-        <w:rPr>
-          <w:lang w:val="en-US"/>
-        </w:rPr>
-        <w:t>}}</w:t>
-      </w:r>
-    </w:p>
-    <w:p>
-      <w:pPr>
-        <w:widowControl w:val="0"/>
-        <w:numPr>
-          <w:ilvl w:val="0"/>
-          <w:numId w:val="3"/>
-        </w:numPr>
-        <w:jc w:val="right"/>
-        <w:rPr>
-          <w:lang w:val="sk-SK"/>
-        </w:rPr>
-      </w:pPr>
-      <w:r>
-        <w:rPr>
-          <w:i/>
-          <w:lang w:val="sk-SK"/>
-        </w:rPr>
-        <w:t>Do správy pre prijímateľa prosíme zadajte</w:t>
-      </w:r>
-      <w:r>
-        <w:rPr>
-          <w:b/>
-          <w:i/>
-          <w:lang w:val="sk-SK"/>
-        </w:rPr>
-        <w:t xml:space="preserve"> „</w:t>
-      </w:r>
-      <w:proofErr w:type="spellStart"/>
-      <w:r>
-        <w:rPr>
-          <w:b/>
-          <w:i/>
-          <w:lang w:val="sk-SK"/>
-        </w:rPr>
-        <w:t>Tabor</w:t>
-      </w:r>
-      <w:proofErr w:type="spellEnd"/>
-      <w:r>
-        <w:rPr>
-          <w:b/>
-          <w:i/>
-          <w:lang w:val="sk-SK"/>
-        </w:rPr>
-        <w:t xml:space="preserve"> {{Rok}}, </w:t>
-      </w:r>
-      <w:r>
-        <w:rPr>
-          <w:b/>
-          <w:i/>
-          <w:lang w:val="sk-SK"/>
-        </w:rPr>
-        <w:t>{{</w:t>
-      </w:r>
-      <w:r>
-        <w:rPr>
-          <w:b/>
-          <w:i/>
-          <w:lang w:val="sk-SK"/>
-        </w:rPr>
-        <w:t>Meno</w:t>
-      </w:r>
-      <w:r>
-        <w:rPr>
-          <w:b/>
-          <w:i/>
-          <w:lang w:val="sk-SK"/>
-        </w:rPr>
-        <w:t>}}</w:t>
-      </w:r>
-      <w:r>
-        <w:rPr>
-          <w:b/>
-          <w:i/>
-          <w:lang w:val="sk-SK"/>
-        </w:rPr>
-        <w:t xml:space="preserve"> </w:t>
-      </w:r>
-      <w:r>
-        <w:rPr>
-          <w:b/>
-          <w:i/>
-          <w:lang w:val="sk-SK"/>
-        </w:rPr>
-        <w:t>{{</w:t>
-      </w:r>
-      <w:r>
-        <w:rPr>
-          <w:b/>
-          <w:i/>
-          <w:lang w:val="sk-SK"/>
-        </w:rPr>
-        <w:t>Priezvisko</w:t>
-      </w:r>
-      <w:r>
-        <w:rPr>
-          <w:b/>
-          <w:i/>
-          <w:lang w:val="sk-SK"/>
-        </w:rPr>
-        <w:t>}}</w:t>
-      </w:r>
-      <w:r>
-        <w:rPr>
-          <w:b/>
-          <w:i/>
-          <w:lang w:val="sk-SK"/>
-        </w:rPr>
-        <w:t xml:space="preserve">, </w:t>
-      </w:r>
-      <w:r>
-        <w:rPr>
-          <w:b/>
-          <w:i/>
-          <w:lang w:val="sk-SK"/>
-        </w:rPr>
-        <w:t>{{</w:t>
-      </w:r>
-      <w:r>
-        <w:rPr>
-          <w:b/>
-          <w:i/>
-          <w:lang w:val="sk-SK"/>
-        </w:rPr>
-        <w:t>Rok narodenia účastníka</w:t>
-      </w:r>
-      <w:r>
-        <w:rPr>
-          <w:b/>
-          <w:i/>
-          <w:lang w:val="sk-SK"/>
-        </w:rPr>
-        <w:t>}}</w:t>
-      </w:r>
-      <w:r>
-        <w:rPr>
-          <w:b/>
-          <w:i/>
-          <w:lang w:val="sk-SK"/>
-        </w:rPr>
-        <w:t>“</w:t>
-      </w:r>
-      <w:r>
-        <w:rPr>
-          <w:b/>
-          <w:i/>
-          <w:lang w:val="sk-SK"/>
-        </w:rPr>
-        <w:br w:type="column"/>
-      </w:r>
-      <w:r>
-        <w:rPr>
-          <w:lang w:val="sk-SK"/>
-        </w:rPr>
-        <w:t>{{</w:t>
-      </w:r>
-      <w:proofErr w:type="spellStart"/>
-      <w:r>
-        <w:rPr>
-          <w:lang w:val="sk-SK"/>
-        </w:rPr>
-        <w:t>payBySquare</w:t>
-      </w:r>
-      <w:proofErr w:type="spellEnd"/>
-      <w:r>
-        <w:rPr>
-          <w:lang w:val="sk-SK"/>
-        </w:rPr>
-        <w:t>}}</w:t>
-      </w:r>
-    </w:p>
-    <w:p>
-      <w:pPr>
-        <w:widowControl w:val="0"/>
-        <w:numPr>
-          <w:ilvl w:val="0"/>
-          <w:numId w:val="3"/>
-        </w:numPr>
-        <w:jc w:val="right"/>
+        <w:spacing w:before="120"/>
         <w:rPr>
           <w:b/>
           <w:sz w:val="24"/>
           <w:szCs w:val="24"/>
           <w:lang w:val="sk-SK"/>
         </w:rPr>
-        <w:sectPr>
-          <w:type w:val="continuous"/>
-          <w:pgSz w:w="11909" w:h="16834"/>
-          <w:pgMar w:top="1440" w:right="1110" w:bottom="1440" w:left="1260" w:header="720" w:footer="720" w:gutter="0"/>
-          <w:pgNumType w:start="1"/>
-          <w:cols w:num="2" w:space="720"/>
-        </w:sectPr>
-      </w:pPr>
+      </w:pPr>
+      <w:r>
+        <w:rPr>
+          <w:lang w:val="sk-SK"/>
+        </w:rPr>
+        <w:pict w14:anchorId="0EAB5CDD">
+          <v:rect id="_x0000_i1035" style="width:0;height:1.5pt" o:hralign="center" o:hrstd="t" o:hr="t" fillcolor="#a0a0a0" stroked="f"/>
+        </w:pict>
+      </w:r>
     </w:p>
     <w:p>
       <w:pPr>
@@ -920,22 +439,473 @@
           <w:lang w:val="sk-SK"/>
         </w:rPr>
       </w:pPr>
-    </w:p>
-    <w:p>
-      <w:pPr>
-        <w:widowControl w:val="0"/>
+      <w:r>
         <w:rPr>
           <w:b/>
           <w:sz w:val="24"/>
           <w:szCs w:val="24"/>
           <w:lang w:val="sk-SK"/>
         </w:rPr>
-      </w:pPr>
+        <w:t>Účasť v termíne</w:t>
+      </w:r>
       <w:r>
         <w:rPr>
           <w:b/>
           <w:sz w:val="24"/>
           <w:szCs w:val="24"/>
+          <w:vertAlign w:val="superscript"/>
+          <w:lang w:val="sk-SK"/>
+        </w:rPr>
+        <w:footnoteReference w:id="1"/>
+      </w:r>
+      <w:r>
+        <w:rPr>
+          <w:b/>
+          <w:sz w:val="24"/>
+          <w:szCs w:val="24"/>
+          <w:lang w:val="sk-SK"/>
+        </w:rPr>
+        <w:t>:</w:t>
+      </w:r>
+    </w:p>
+    <w:p>
+      <w:pPr>
+        <w:widowControl w:val="0"/>
+        <w:rPr>
+          <w:lang w:val="sk-SK"/>
+        </w:rPr>
+      </w:pPr>
+      <w:r>
+        <w:rPr>
+          <w:lang w:val="sk-SK"/>
+        </w:rPr>
+        <w:tab/>
+        <w:t>{{Účasť v termíne a poplatok}}</w:t>
+      </w:r>
+    </w:p>
+    <w:p>
+      <w:pPr>
+        <w:widowControl w:val="0"/>
+        <w:rPr>
+          <w:lang w:val="sk-SK"/>
+        </w:rPr>
+      </w:pPr>
+    </w:p>
+    <w:p>
+      <w:pPr>
+        <w:widowControl w:val="0"/>
+        <w:rPr>
+          <w:b/>
+          <w:sz w:val="24"/>
+          <w:szCs w:val="24"/>
+          <w:lang w:val="sk-SK"/>
+        </w:rPr>
+      </w:pPr>
+      <w:r>
+        <w:rPr>
+          <w:b/>
+          <w:sz w:val="24"/>
+          <w:szCs w:val="24"/>
+          <w:lang w:val="sk-SK"/>
+        </w:rPr>
+        <w:t>Príchod na tábor:</w:t>
+      </w:r>
+    </w:p>
+    <w:p>
+      <w:pPr>
+        <w:widowControl w:val="0"/>
+        <w:rPr>
+          <w:lang w:val="sk-SK"/>
+        </w:rPr>
+      </w:pPr>
+      <w:r>
+        <w:rPr>
+          <w:lang w:val="sk-SK"/>
+        </w:rPr>
+        <w:tab/>
+        <w:t>{{Príchod na tábor}}</w:t>
+      </w:r>
+    </w:p>
+    <w:p>
+      <w:pPr>
+        <w:widowControl w:val="0"/>
+        <w:rPr>
+          <w:b/>
+          <w:lang w:val="sk-SK"/>
+        </w:rPr>
+      </w:pPr>
+    </w:p>
+    <w:p>
+      <w:pPr>
+        <w:widowControl w:val="0"/>
+        <w:rPr>
+          <w:b/>
+          <w:sz w:val="24"/>
+          <w:szCs w:val="24"/>
+          <w:lang w:val="sk-SK"/>
+        </w:rPr>
+      </w:pPr>
+      <w:r>
+        <w:rPr>
+          <w:b/>
+          <w:sz w:val="24"/>
+          <w:szCs w:val="24"/>
+          <w:lang w:val="sk-SK"/>
+        </w:rPr>
+        <w:t>Odchod z tábora:</w:t>
+      </w:r>
+    </w:p>
+    <w:p>
+      <w:pPr>
+        <w:widowControl w:val="0"/>
+        <w:rPr>
+          <w:lang w:val="sk-SK"/>
+        </w:rPr>
+      </w:pPr>
+      <w:r>
+        <w:rPr>
+          <w:lang w:val="sk-SK"/>
+        </w:rPr>
+        <w:tab/>
+        <w:t>{{Odchod z tábora}}</w:t>
+      </w:r>
+    </w:p>
+    <w:p>
+      <w:pPr>
+        <w:widowControl w:val="0"/>
+        <w:rPr>
+          <w:b/>
+          <w:lang w:val="sk-SK"/>
+        </w:rPr>
+      </w:pPr>
+    </w:p>
+    <w:tbl>
+      <w:tblPr>
+        <w:tblStyle w:val="Mriekatabuky"/>
+        <w:tblW w:w="10060" w:type="dxa"/>
+        <w:tblBorders>
+          <w:top w:val="none" w:sz="0" w:space="0" w:color="auto"/>
+          <w:left w:val="none" w:sz="0" w:space="0" w:color="auto"/>
+          <w:bottom w:val="none" w:sz="0" w:space="0" w:color="auto"/>
+          <w:right w:val="none" w:sz="0" w:space="0" w:color="auto"/>
+          <w:insideH w:val="none" w:sz="0" w:space="0" w:color="auto"/>
+          <w:insideV w:val="none" w:sz="0" w:space="0" w:color="auto"/>
+        </w:tblBorders>
+        <w:tblLook w:val="04A0" w:firstRow="1" w:lastRow="0" w:firstColumn="1" w:lastColumn="0" w:noHBand="0" w:noVBand="1"/>
+      </w:tblPr>
+      <w:tblGrid>
+        <w:gridCol w:w="7083"/>
+        <w:gridCol w:w="2977"/>
+      </w:tblGrid>
+      <w:tr>
+        <w:trPr>
+          <w:trHeight w:val="340"/>
+        </w:trPr>
+        <w:tc>
+          <w:tcPr>
+            <w:tcW w:w="7083" w:type="dxa"/>
+            <w:tcMar>
+              <w:left w:w="0" w:type="dxa"/>
+              <w:right w:w="0" w:type="dxa"/>
+            </w:tcMar>
+          </w:tcPr>
+          <w:p>
+            <w:pPr>
+              <w:widowControl w:val="0"/>
+              <w:rPr>
+                <w:lang w:val="sk-SK"/>
+              </w:rPr>
+            </w:pPr>
+            <w:r>
+              <w:rPr>
+                <w:b/>
+                <w:sz w:val="24"/>
+                <w:szCs w:val="24"/>
+                <w:lang w:val="sk-SK"/>
+              </w:rPr>
+              <w:t>Účastnícky poplatok vo výške</w:t>
+            </w:r>
+            <w:r>
+              <w:rPr>
+                <w:b/>
+                <w:sz w:val="24"/>
+                <w:szCs w:val="24"/>
+                <w:vertAlign w:val="superscript"/>
+                <w:lang w:val="sk-SK"/>
+              </w:rPr>
+              <w:t xml:space="preserve"> </w:t>
+            </w:r>
+            <w:r>
+              <w:rPr>
+                <w:b/>
+                <w:sz w:val="24"/>
+                <w:szCs w:val="24"/>
+                <w:lang w:val="sk-SK"/>
+              </w:rPr>
+              <w:t>{{</w:t>
+            </w:r>
+            <w:r>
+              <w:rPr>
+                <w:b/>
+                <w:sz w:val="24"/>
+                <w:szCs w:val="24"/>
+                <w:lang w:val="sk-SK"/>
+              </w:rPr>
+              <w:t>Účastnícky poplatok</w:t>
+            </w:r>
+            <w:r>
+              <w:rPr>
+                <w:b/>
+                <w:sz w:val="24"/>
+                <w:szCs w:val="24"/>
+                <w:lang w:val="sk-SK"/>
+              </w:rPr>
+              <w:t>}}€ u</w:t>
+            </w:r>
+            <w:r>
+              <w:rPr>
+                <w:b/>
+                <w:sz w:val="24"/>
+                <w:szCs w:val="24"/>
+                <w:lang w:val="sk-SK"/>
+              </w:rPr>
+              <w:t>hrádzam</w:t>
+            </w:r>
+          </w:p>
+        </w:tc>
+        <w:tc>
+          <w:tcPr>
+            <w:tcW w:w="2977" w:type="dxa"/>
+            <w:vMerge w:val="restart"/>
+            <w:tcMar>
+              <w:left w:w="0" w:type="dxa"/>
+              <w:right w:w="0" w:type="dxa"/>
+            </w:tcMar>
+          </w:tcPr>
+          <w:p>
+            <w:pPr>
+              <w:widowControl w:val="0"/>
+              <w:rPr>
+                <w:lang w:val="sk-SK"/>
+              </w:rPr>
+            </w:pPr>
+            <w:r>
+              <w:rPr>
+                <w:lang w:val="sk-SK"/>
+              </w:rPr>
+              <w:t>{{</w:t>
+            </w:r>
+            <w:proofErr w:type="spellStart"/>
+            <w:r>
+              <w:rPr>
+                <w:lang w:val="sk-SK"/>
+              </w:rPr>
+              <w:t>payBySquare</w:t>
+            </w:r>
+            <w:proofErr w:type="spellEnd"/>
+            <w:r>
+              <w:rPr>
+                <w:lang w:val="sk-SK"/>
+              </w:rPr>
+              <w:t>}}</w:t>
+            </w:r>
+          </w:p>
+        </w:tc>
+      </w:tr>
+      <w:tr>
+        <w:trPr>
+          <w:trHeight w:val="340"/>
+        </w:trPr>
+        <w:tc>
+          <w:tcPr>
+            <w:tcW w:w="7083" w:type="dxa"/>
+            <w:tcMar>
+              <w:left w:w="0" w:type="dxa"/>
+              <w:right w:w="0" w:type="dxa"/>
+            </w:tcMar>
+          </w:tcPr>
+          <w:p>
+            <w:pPr>
+              <w:widowControl w:val="0"/>
+              <w:ind w:left="720"/>
+              <w:rPr>
+                <w:lang w:val="sk-SK"/>
+              </w:rPr>
+            </w:pPr>
+            <w:r>
+              <w:rPr>
+                <w:lang w:val="sk-SK"/>
+              </w:rPr>
+              <w:t>Bankovým prevodom na účet zboru:</w:t>
+            </w:r>
+          </w:p>
+          <w:p>
+            <w:pPr>
+              <w:widowControl w:val="0"/>
+              <w:ind w:left="720"/>
+              <w:rPr>
+                <w:lang w:val="sk-SK"/>
+              </w:rPr>
+            </w:pPr>
+            <w:r>
+              <w:rPr>
+                <w:b/>
+                <w:bCs/>
+                <w:lang w:val="sk-SK"/>
+              </w:rPr>
+              <w:t>{{IBAN</w:t>
+            </w:r>
+            <w:r>
+              <w:rPr>
+                <w:b/>
+                <w:bCs/>
+                <w:lang w:val="en-US"/>
+              </w:rPr>
+              <w:t>}}</w:t>
+            </w:r>
+          </w:p>
+        </w:tc>
+        <w:tc>
+          <w:tcPr>
+            <w:tcW w:w="2977" w:type="dxa"/>
+            <w:vMerge/>
+            <w:tcMar>
+              <w:left w:w="0" w:type="dxa"/>
+              <w:right w:w="0" w:type="dxa"/>
+            </w:tcMar>
+          </w:tcPr>
+          <w:p>
+            <w:pPr>
+              <w:widowControl w:val="0"/>
+              <w:rPr>
+                <w:lang w:val="sk-SK"/>
+              </w:rPr>
+            </w:pPr>
+          </w:p>
+        </w:tc>
+      </w:tr>
+      <w:tr>
+        <w:trPr>
+          <w:trHeight w:val="340"/>
+        </w:trPr>
+        <w:tc>
+          <w:tcPr>
+            <w:tcW w:w="7083" w:type="dxa"/>
+            <w:tcMar>
+              <w:left w:w="0" w:type="dxa"/>
+              <w:right w:w="0" w:type="dxa"/>
+            </w:tcMar>
+          </w:tcPr>
+          <w:p>
+            <w:pPr>
+              <w:widowControl w:val="0"/>
+              <w:ind w:left="720"/>
+              <w:rPr>
+                <w:iCs/>
+                <w:lang w:val="sk-SK"/>
+              </w:rPr>
+            </w:pPr>
+            <w:r>
+              <w:rPr>
+                <w:iCs/>
+                <w:lang w:val="sk-SK"/>
+              </w:rPr>
+              <w:t>Do správy pre prijímateľa prosíme zadajte:</w:t>
+            </w:r>
+          </w:p>
+          <w:p>
+            <w:pPr>
+              <w:widowControl w:val="0"/>
+              <w:ind w:left="720"/>
+              <w:rPr>
+                <w:b/>
+                <w:i/>
+                <w:lang w:val="sk-SK"/>
+              </w:rPr>
+            </w:pPr>
+            <w:r>
+              <w:rPr>
+                <w:b/>
+                <w:iCs/>
+                <w:lang w:val="sk-SK"/>
+              </w:rPr>
+              <w:t>„</w:t>
+            </w:r>
+            <w:proofErr w:type="spellStart"/>
+            <w:r>
+              <w:rPr>
+                <w:b/>
+                <w:iCs/>
+                <w:lang w:val="sk-SK"/>
+              </w:rPr>
+              <w:t>Tabor</w:t>
+            </w:r>
+            <w:proofErr w:type="spellEnd"/>
+            <w:r>
+              <w:rPr>
+                <w:b/>
+                <w:iCs/>
+                <w:lang w:val="sk-SK"/>
+              </w:rPr>
+              <w:t xml:space="preserve"> {{Rok}}, {{Meno}}</w:t>
+            </w:r>
+            <w:r>
+              <w:rPr>
+                <w:b/>
+                <w:i/>
+                <w:lang w:val="sk-SK"/>
+              </w:rPr>
+              <w:t xml:space="preserve"> {{Priezvisko}}, {{Rok narodenia účastníka}}“</w:t>
+            </w:r>
+          </w:p>
+        </w:tc>
+        <w:tc>
+          <w:tcPr>
+            <w:tcW w:w="2977" w:type="dxa"/>
+            <w:vMerge/>
+            <w:tcMar>
+              <w:left w:w="0" w:type="dxa"/>
+              <w:right w:w="0" w:type="dxa"/>
+            </w:tcMar>
+          </w:tcPr>
+          <w:p>
+            <w:pPr>
+              <w:widowControl w:val="0"/>
+              <w:rPr>
+                <w:i/>
+                <w:lang w:val="sk-SK"/>
+              </w:rPr>
+            </w:pPr>
+          </w:p>
+        </w:tc>
+      </w:tr>
+    </w:tbl>
+    <w:p>
+      <w:pPr>
+        <w:widowControl w:val="0"/>
+        <w:rPr>
+          <w:b/>
+          <w:sz w:val="24"/>
+          <w:szCs w:val="24"/>
+          <w:lang w:val="sk-SK"/>
+        </w:rPr>
+      </w:pPr>
+    </w:p>
+    <w:p>
+      <w:pPr>
+        <w:widowControl w:val="0"/>
+        <w:rPr>
+          <w:b/>
+          <w:sz w:val="24"/>
+          <w:szCs w:val="24"/>
+          <w:lang w:val="sk-SK"/>
+        </w:rPr>
+      </w:pPr>
+      <w:r>
+        <w:rPr>
+          <w:b/>
+          <w:sz w:val="24"/>
+          <w:szCs w:val="24"/>
           <w:lang w:val="sk-SK"/>
         </w:rPr>
         <w:t>Kontakty počas tábora:</w:t>
@@ -944,10 +914,7 @@
     <w:p>
       <w:pPr>
         <w:widowControl w:val="0"/>
-        <w:numPr>
-          <w:ilvl w:val="0"/>
-          <w:numId w:val="4"/>
-        </w:numPr>
+        <w:ind w:left="360" w:firstLine="360"/>
         <w:rPr>
           <w:lang w:val="sk-SK"/>
         </w:rPr>
@@ -963,16 +930,24 @@
           <w:lang w:val="sk-SK"/>
         </w:rPr>
         <w:tab/>
+      </w:r>
+      <w:r>
+        <w:rPr>
+          <w:lang w:val="sk-SK"/>
+        </w:rPr>
+        <w:tab/>
+      </w:r>
+      <w:r>
+        <w:rPr>
+          <w:lang w:val="sk-SK"/>
+        </w:rPr>
         <w:t>{{Tel. č. - Zákonný zástupca}} - {{Meno a priezvisko - Zákonný zástupca}}</w:t>
       </w:r>
     </w:p>
     <w:p>
       <w:pPr>
         <w:widowControl w:val="0"/>
-        <w:numPr>
-          <w:ilvl w:val="0"/>
-          <w:numId w:val="4"/>
-        </w:numPr>
+        <w:ind w:left="360" w:firstLine="360"/>
         <w:rPr>
           <w:lang w:val="sk-SK"/>
         </w:rPr>
@@ -988,6 +963,17 @@
           <w:lang w:val="sk-SK"/>
         </w:rPr>
         <w:tab/>
+      </w:r>
+      <w:r>
+        <w:rPr>
+          <w:lang w:val="sk-SK"/>
+        </w:rPr>
+        <w:tab/>
+      </w:r>
+      <w:r>
+        <w:rPr>
+          <w:lang w:val="sk-SK"/>
+        </w:rPr>
         <w:t>{{Tel. č. - Záložný kontakt}} - {{Meno a priezvisko - Záložný kontakt}}</w:t>
       </w:r>
     </w:p>
@@ -2978,6 +2964,25 @@
     </w:p>
     <w:p>
       <w:pPr>
+        <w:rPr>
+          <w:b/>
+          <w:sz w:val="32"/>
+          <w:szCs w:val="32"/>
+          <w:lang w:val="sk-SK"/>
+        </w:rPr>
+      </w:pPr>
+      <w:r>
+        <w:rPr>
+          <w:b/>
+          <w:sz w:val="32"/>
+          <w:szCs w:val="32"/>
+          <w:lang w:val="sk-SK"/>
+        </w:rPr>
+        <w:br w:type="page"/>
+      </w:r>
+    </w:p>
+    <w:p>
+      <w:pPr>
         <w:widowControl w:val="0"/>
         <w:pBdr>
           <w:top w:val="nil"/>
@@ -3000,6 +3005,7 @@
           <w:szCs w:val="32"/>
           <w:lang w:val="sk-SK"/>
         </w:rPr>
+        <w:lastRenderedPageBreak/>
         <w:t xml:space="preserve">POTVRDENIE O ZDRAVOTNEJ SPÔSOBILOSTI </w:t>
       </w:r>
     </w:p>
@@ -3027,7 +3033,6 @@
           <w:szCs w:val="32"/>
           <w:lang w:val="sk-SK"/>
         </w:rPr>
-        <w:lastRenderedPageBreak/>
         <w:t>ÚČASTI NA LETNOM TÁBORE</w:t>
       </w:r>
     </w:p>
@@ -3097,8 +3102,8 @@
         <w:rPr>
           <w:lang w:val="sk-SK"/>
         </w:rPr>
-        <w:pict w14:anchorId="680788A5">
-          <v:rect id="_x0000_i1027" style="width:0;height:1.5pt" o:hralign="center" o:hrstd="t" o:hr="t" fillcolor="#a0a0a0" stroked="f"/>
+        <w:pict w14:anchorId="5F16452D">
+          <v:rect id="_x0000_i1036" style="width:0;height:1.5pt" o:hralign="center" o:hrstd="t" o:hr="t" fillcolor="#a0a0a0" stroked="f"/>
         </w:pict>
       </w:r>
     </w:p>
@@ -3527,17 +3532,6 @@
         </w:rPr>
         <w:t>nie je známa žiadna zdravotná prekážka, ktorá by bránila v účasti na letnom skautskom tábore.</w:t>
       </w:r>
-    </w:p>
-    <w:p>
-      <w:pPr>
-        <w:widowControl w:val="0"/>
-        <w:rPr>
-          <w:color w:val="B7B7B7"/>
-          <w:sz w:val="20"/>
-          <w:szCs w:val="20"/>
-          <w:lang w:val="sk-SK"/>
-        </w:rPr>
-      </w:pPr>
     </w:p>
     <w:p>
       <w:pPr>
@@ -3717,14 +3711,16 @@
         <w:rPr>
           <w:lang w:val="sk-SK"/>
         </w:rPr>
-        <w:pict w14:anchorId="2577B21A">
-          <v:rect id="_x0000_i1028" style="width:0;height:1.5pt" o:hralign="center" o:hrstd="t" o:hr="t" fillcolor="#a0a0a0" stroked="f"/>
+        <w:pict w14:anchorId="7468C6B5">
+          <v:rect id="_x0000_i1037" style="width:0;height:1.5pt" o:hralign="center" o:hrstd="t" o:hr="t" fillcolor="#a0a0a0" stroked="f"/>
         </w:pict>
       </w:r>
     </w:p>
     <w:p>
       <w:pPr>
         <w:rPr>
+          <w:sz w:val="20"/>
+          <w:szCs w:val="20"/>
           <w:lang w:val="sk-SK"/>
         </w:rPr>
       </w:pPr>
@@ -5090,6 +5086,25 @@
       <w:szCs w:val="20"/>
     </w:rPr>
   </w:style>
+  <w:style w:type="table" w:styleId="Mriekatabuky">
+    <w:name w:val="Table Grid"/>
+    <w:basedOn w:val="Normlnatabuka"/>
+    <w:uiPriority w:val="39"/>
+    <w:rsid w:val="00F51E7F"/>
+    <w:pPr>
+      <w:spacing w:line="240" w:lineRule="auto"/>
+    </w:pPr>
+    <w:tblPr>
+      <w:tblBorders>
+        <w:top w:val="single" w:sz="4" w:space="0" w:color="auto"/>
+        <w:left w:val="single" w:sz="4" w:space="0" w:color="auto"/>
+        <w:bottom w:val="single" w:sz="4" w:space="0" w:color="auto"/>
+        <w:right w:val="single" w:sz="4" w:space="0" w:color="auto"/>
+        <w:insideH w:val="single" w:sz="4" w:space="0" w:color="auto"/>
+        <w:insideV w:val="single" w:sz="4" w:space="0" w:color="auto"/>
+      </w:tblBorders>
+    </w:tblPr>
+  </w:style>
 </w:styles>
 </file>
 

</xml_diff>

<commit_message>
Final edits to Application template - added automatic participant data injection to all fields where possible.
</commit_message>
<xml_diff>
--- a/Application template.docx
+++ b/Application template.docx
@@ -59,7 +59,7 @@
           <w:lang w:val="sk-SK"/>
         </w:rPr>
         <w:pict w14:anchorId="564776F4">
-          <v:rect id="_x0000_i1034" style="width:0;height:1.5pt" o:hralign="center" o:hrstd="t" o:hr="t" fillcolor="#a0a0a0" stroked="f"/>
+          <v:rect id="_x0000_i1025" style="width:0;height:1.5pt" o:hralign="center" o:hrstd="t" o:hr="t" fillcolor="#a0a0a0" stroked="f"/>
         </w:pict>
       </w:r>
     </w:p>
@@ -425,7 +425,7 @@
           <w:lang w:val="sk-SK"/>
         </w:rPr>
         <w:pict w14:anchorId="0EAB5CDD">
-          <v:rect id="_x0000_i1035" style="width:0;height:1.5pt" o:hralign="center" o:hrstd="t" o:hr="t" fillcolor="#a0a0a0" stroked="f"/>
+          <v:rect id="_x0000_i1026" style="width:0;height:1.5pt" o:hralign="center" o:hrstd="t" o:hr="t" fillcolor="#a0a0a0" stroked="f"/>
         </w:pict>
       </w:r>
     </w:p>
@@ -810,7 +810,14 @@
                 <w:iCs/>
                 <w:lang w:val="sk-SK"/>
               </w:rPr>
-              <w:t>Do správy pre prijímateľa prosíme zadajte:</w:t>
+              <w:t xml:space="preserve">Do </w:t>
+            </w:r>
+            <w:r>
+              <w:rPr>
+                <w:iCs/>
+                <w:lang w:val="sk-SK"/>
+              </w:rPr>
+              <w:t>správy pre prijímateľa prosíme zadajte:</w:t>
             </w:r>
           </w:p>
           <w:p>
@@ -847,15 +854,25 @@
                 <w:iCs/>
                 <w:lang w:val="sk-SK"/>
               </w:rPr>
-              <w:t xml:space="preserve"> {{Rok}}, {{Meno}}</w:t>
+              <w:t xml:space="preserve"> {{Rok}}, </w:t>
             </w:r>
+            <w:bookmarkStart w:id="0" w:name="_Hlk125239235"/>
             <w:r>
               <w:rPr>
                 <w:b/>
-                <w:i/>
+                <w:iCs/>
                 <w:lang w:val="sk-SK"/>
               </w:rPr>
-              <w:t xml:space="preserve"> {{Priezvisko}}, {{Rok narodenia účastníka}}“</w:t>
+              <w:t>{{Meno}} {{Priezvisko}}</w:t>
+            </w:r>
+            <w:bookmarkEnd w:id="0"/>
+            <w:r>
+              <w:rPr>
+                <w:b/>
+                <w:iCs/>
+                <w:lang w:val="sk-SK"/>
+              </w:rPr>
+              <w:t>, {{Rok narodenia účastníka}}“</w:t>
             </w:r>
           </w:p>
         </w:tc>
@@ -1712,16 +1729,24 @@
           <w:szCs w:val="17"/>
           <w:lang w:val="sk-SK"/>
         </w:rPr>
+        <w:t>:</w:t>
+      </w:r>
+      <w:r>
+        <w:rPr>
+          <w:b/>
+          <w:sz w:val="17"/>
+          <w:szCs w:val="17"/>
+          <w:lang w:val="sk-SK"/>
+        </w:rPr>
         <w:t xml:space="preserve"> </w:t>
       </w:r>
       <w:r>
         <w:rPr>
-          <w:color w:val="B7B7B7"/>
-          <w:sz w:val="17"/>
-          <w:szCs w:val="17"/>
-          <w:lang w:val="sk-SK"/>
-        </w:rPr>
-        <w:t>...............................................................................</w:t>
+          <w:sz w:val="17"/>
+          <w:szCs w:val="17"/>
+          <w:lang w:val="sk-SK"/>
+        </w:rPr>
+        <w:t>{{Meno}} {{Priezvisko}}</w:t>
       </w:r>
     </w:p>
     <w:p>
@@ -1731,28 +1756,18 @@
         <w:ind w:firstLine="720"/>
         <w:jc w:val="both"/>
         <w:rPr>
-          <w:color w:val="B7B7B7"/>
-          <w:sz w:val="17"/>
-          <w:szCs w:val="17"/>
-          <w:lang w:val="sk-SK"/>
-        </w:rPr>
-      </w:pPr>
-      <w:r>
-        <w:rPr>
-          <w:sz w:val="17"/>
-          <w:szCs w:val="17"/>
-          <w:lang w:val="sk-SK"/>
-        </w:rPr>
-        <w:t>Rodné číslo:</w:t>
-      </w:r>
-      <w:r>
-        <w:rPr>
-          <w:color w:val="B7B7B7"/>
-          <w:sz w:val="17"/>
-          <w:szCs w:val="17"/>
-          <w:lang w:val="sk-SK"/>
-        </w:rPr>
-        <w:t xml:space="preserve"> ............................................................................................</w:t>
+          <w:sz w:val="17"/>
+          <w:szCs w:val="17"/>
+          <w:lang w:val="sk-SK"/>
+        </w:rPr>
+      </w:pPr>
+      <w:r>
+        <w:rPr>
+          <w:sz w:val="17"/>
+          <w:szCs w:val="17"/>
+          <w:lang w:val="sk-SK"/>
+        </w:rPr>
+        <w:t>Rodné číslo: ............................................................................................</w:t>
       </w:r>
     </w:p>
     <w:p>
@@ -1762,7 +1777,6 @@
         <w:ind w:firstLine="720"/>
         <w:jc w:val="both"/>
         <w:rPr>
-          <w:color w:val="B7B7B7"/>
           <w:sz w:val="17"/>
           <w:szCs w:val="17"/>
           <w:lang w:val="sk-SK"/>
@@ -1778,12 +1792,11 @@
       </w:r>
       <w:r>
         <w:rPr>
-          <w:color w:val="B7B7B7"/>
-          <w:sz w:val="17"/>
-          <w:szCs w:val="17"/>
-          <w:lang w:val="sk-SK"/>
-        </w:rPr>
-        <w:t>....................................................................................................</w:t>
+          <w:sz w:val="17"/>
+          <w:szCs w:val="17"/>
+          <w:lang w:val="sk-SK"/>
+        </w:rPr>
+        <w:t>{{Trvalé bydlisko}}</w:t>
       </w:r>
     </w:p>
     <w:p>
@@ -3103,7 +3116,7 @@
           <w:lang w:val="sk-SK"/>
         </w:rPr>
         <w:pict w14:anchorId="5F16452D">
-          <v:rect id="_x0000_i1036" style="width:0;height:1.5pt" o:hralign="center" o:hrstd="t" o:hr="t" fillcolor="#a0a0a0" stroked="f"/>
+          <v:rect id="_x0000_i1027" style="width:0;height:1.5pt" o:hralign="center" o:hrstd="t" o:hr="t" fillcolor="#a0a0a0" stroked="f"/>
         </w:pict>
       </w:r>
     </w:p>
@@ -3134,7 +3147,23 @@
           <w:szCs w:val="20"/>
           <w:lang w:val="sk-SK"/>
         </w:rPr>
-        <w:t>Meno a priezvisko účastníka: ...........................................................................................................................</w:t>
+        <w:t xml:space="preserve">Meno a priezvisko účastníka: </w:t>
+      </w:r>
+      <w:r>
+        <w:rPr>
+          <w:sz w:val="20"/>
+          <w:szCs w:val="20"/>
+          <w:lang w:val="sk-SK"/>
+        </w:rPr>
+        <w:tab/>
+      </w:r>
+      <w:r>
+        <w:rPr>
+          <w:sz w:val="20"/>
+          <w:szCs w:val="20"/>
+          <w:lang w:val="sk-SK"/>
+        </w:rPr>
+        <w:t>{{Meno}} {{Priezvisko}}</w:t>
       </w:r>
     </w:p>
     <w:p>
@@ -3152,7 +3181,71 @@
           <w:szCs w:val="20"/>
           <w:lang w:val="sk-SK"/>
         </w:rPr>
-        <w:t>Dátum narodenia: .....................................................  Rodné číslo: .................................................................</w:t>
+        <w:t xml:space="preserve">Dátum narodenia: </w:t>
+      </w:r>
+      <w:r>
+        <w:rPr>
+          <w:sz w:val="20"/>
+          <w:szCs w:val="20"/>
+          <w:lang w:val="sk-SK"/>
+        </w:rPr>
+        <w:tab/>
+      </w:r>
+      <w:r>
+        <w:rPr>
+          <w:sz w:val="20"/>
+          <w:szCs w:val="20"/>
+          <w:lang w:val="sk-SK"/>
+        </w:rPr>
+        <w:tab/>
+      </w:r>
+      <w:r>
+        <w:rPr>
+          <w:sz w:val="20"/>
+          <w:szCs w:val="20"/>
+          <w:lang w:val="sk-SK"/>
+        </w:rPr>
+        <w:t>{{Dátum narodenia}}</w:t>
+      </w:r>
+      <w:r>
+        <w:rPr>
+          <w:sz w:val="20"/>
+          <w:szCs w:val="20"/>
+          <w:lang w:val="sk-SK"/>
+        </w:rPr>
+        <w:t xml:space="preserve"> </w:t>
+      </w:r>
+      <w:r>
+        <w:rPr>
+          <w:sz w:val="20"/>
+          <w:szCs w:val="20"/>
+          <w:lang w:val="sk-SK"/>
+        </w:rPr>
+        <w:tab/>
+      </w:r>
+      <w:r>
+        <w:rPr>
+          <w:sz w:val="20"/>
+          <w:szCs w:val="20"/>
+          <w:lang w:val="sk-SK"/>
+        </w:rPr>
+        <w:tab/>
+      </w:r>
+      <w:r>
+        <w:rPr>
+          <w:sz w:val="20"/>
+          <w:szCs w:val="20"/>
+          <w:lang w:val="sk-SK"/>
+        </w:rPr>
+        <w:tab/>
+      </w:r>
+      <w:r>
+        <w:rPr>
+          <w:sz w:val="20"/>
+          <w:szCs w:val="20"/>
+          <w:lang w:val="sk-SK"/>
+        </w:rPr>
+        <w:t>Rodné číslo: .................................</w:t>
       </w:r>
     </w:p>
     <w:p>
@@ -3170,7 +3263,39 @@
           <w:szCs w:val="20"/>
           <w:lang w:val="sk-SK"/>
         </w:rPr>
-        <w:t>Bydlisko: …........................................................................................................................................................</w:t>
+        <w:t xml:space="preserve">Bydlisko: </w:t>
+      </w:r>
+      <w:r>
+        <w:rPr>
+          <w:sz w:val="20"/>
+          <w:szCs w:val="20"/>
+          <w:lang w:val="sk-SK"/>
+        </w:rPr>
+        <w:tab/>
+      </w:r>
+      <w:r>
+        <w:rPr>
+          <w:sz w:val="20"/>
+          <w:szCs w:val="20"/>
+          <w:lang w:val="sk-SK"/>
+        </w:rPr>
+        <w:tab/>
+      </w:r>
+      <w:r>
+        <w:rPr>
+          <w:sz w:val="20"/>
+          <w:szCs w:val="20"/>
+          <w:lang w:val="sk-SK"/>
+        </w:rPr>
+        <w:tab/>
+      </w:r>
+      <w:r>
+        <w:rPr>
+          <w:sz w:val="20"/>
+          <w:szCs w:val="20"/>
+          <w:lang w:val="sk-SK"/>
+        </w:rPr>
+        <w:t>{{Trvalé bydlisko}}</w:t>
       </w:r>
     </w:p>
     <w:p>
@@ -3188,7 +3313,23 @@
           <w:szCs w:val="20"/>
           <w:lang w:val="sk-SK"/>
         </w:rPr>
-        <w:t>Číslo zdravotnej poisťovne: ...........................................................................................................................</w:t>
+        <w:t xml:space="preserve">Číslo zdravotnej poisťovne: </w:t>
+      </w:r>
+      <w:r>
+        <w:rPr>
+          <w:sz w:val="20"/>
+          <w:szCs w:val="20"/>
+          <w:lang w:val="sk-SK"/>
+        </w:rPr>
+        <w:tab/>
+      </w:r>
+      <w:r>
+        <w:rPr>
+          <w:sz w:val="20"/>
+          <w:szCs w:val="20"/>
+          <w:lang w:val="sk-SK"/>
+        </w:rPr>
+        <w:t>.......................................................................................................................</w:t>
       </w:r>
     </w:p>
     <w:p>
@@ -3712,7 +3853,7 @@
           <w:lang w:val="sk-SK"/>
         </w:rPr>
         <w:pict w14:anchorId="7468C6B5">
-          <v:rect id="_x0000_i1037" style="width:0;height:1.5pt" o:hralign="center" o:hrstd="t" o:hr="t" fillcolor="#a0a0a0" stroked="f"/>
+          <v:rect id="_x0000_i1028" style="width:0;height:1.5pt" o:hralign="center" o:hrstd="t" o:hr="t" fillcolor="#a0a0a0" stroked="f"/>
         </w:pict>
       </w:r>
     </w:p>
@@ -3857,16 +3998,17 @@
   <w:abstractNum w:abstractNumId="0" w15:restartNumberingAfterBreak="0">
     <w:nsid w:val="3B00330E"/>
     <w:multiLevelType w:val="multilevel"/>
-    <w:tmpl w:val="B03223C4"/>
+    <w:tmpl w:val="5456C702"/>
     <w:lvl w:ilvl="0">
       <w:start w:val="1"/>
       <w:numFmt w:val="bullet"/>
-      <w:lvlText w:val="❏"/>
+      <w:lvlText w:val=""/>
       <w:lvlJc w:val="left"/>
       <w:pPr>
         <w:ind w:left="720" w:hanging="360"/>
       </w:pPr>
       <w:rPr>
+        <w:rFonts w:ascii="Symbol" w:hAnsi="Symbol" w:hint="default"/>
         <w:u w:val="none"/>
       </w:rPr>
     </w:lvl>
@@ -3970,16 +4112,17 @@
   <w:abstractNum w:abstractNumId="1" w15:restartNumberingAfterBreak="0">
     <w:nsid w:val="42520A5F"/>
     <w:multiLevelType w:val="multilevel"/>
-    <w:tmpl w:val="2222CA18"/>
+    <w:tmpl w:val="7E9C9044"/>
     <w:lvl w:ilvl="0">
       <w:start w:val="1"/>
       <w:numFmt w:val="bullet"/>
-      <w:lvlText w:val="●"/>
+      <w:lvlText w:val=""/>
       <w:lvlJc w:val="left"/>
       <w:pPr>
         <w:ind w:left="720" w:hanging="360"/>
       </w:pPr>
       <w:rPr>
+        <w:rFonts w:ascii="Symbol" w:hAnsi="Symbol" w:hint="default"/>
         <w:u w:val="none"/>
       </w:rPr>
     </w:lvl>
@@ -4952,7 +5095,6 @@
   <w:style w:type="character" w:default="1" w:styleId="Predvolenpsmoodseku">
     <w:name w:val="Default Paragraph Font"/>
     <w:uiPriority w:val="1"/>
-    <w:semiHidden/>
     <w:unhideWhenUsed/>
   </w:style>
   <w:style w:type="table" w:default="1" w:styleId="Normlnatabuka">

</xml_diff>